<commit_message>
tar update - list of figures
</commit_message>
<xml_diff>
--- a/documents/technical analysis report/technical analysis report v1.docx
+++ b/documents/technical analysis report/technical analysis report v1.docx
@@ -34,15 +34,14 @@
       <w:pPr>
         <w:pStyle w:val="a9"/>
         <w:rPr>
+          <w:lang w:eastAsia="ja-JP"/>
+        </w:rPr>
+      </w:pPr>
+      <w:r>
+        <w:rPr>
           <w:rFonts w:hint="eastAsia"/>
           <w:lang w:eastAsia="ja-JP"/>
         </w:rPr>
-      </w:pPr>
-      <w:r>
-        <w:rPr>
-          <w:rFonts w:hint="eastAsia"/>
-          <w:lang w:eastAsia="ja-JP"/>
-        </w:rPr>
         <w:t>Technical Analysis Report</w:t>
       </w:r>
     </w:p>
@@ -53,19 +52,11 @@
           <w:sz w:val="40"/>
         </w:rPr>
       </w:pPr>
-      <w:proofErr w:type="spellStart"/>
       <w:r>
         <w:rPr>
           <w:sz w:val="40"/>
         </w:rPr>
-        <w:t>Praxim</w:t>
-      </w:r>
-      <w:proofErr w:type="spellEnd"/>
-      <w:r>
-        <w:rPr>
-          <w:sz w:val="40"/>
-        </w:rPr>
-        <w:t xml:space="preserve"> - Surgical Robot</w:t>
+        <w:t>Praxim - Surgical Robot</w:t>
       </w:r>
     </w:p>
     <w:p>
@@ -77,7 +68,6 @@
       <w:pPr>
         <w:jc w:val="center"/>
         <w:rPr>
-          <w:rFonts w:hint="eastAsia"/>
           <w:lang w:eastAsia="ja-JP"/>
         </w:rPr>
       </w:pPr>
@@ -192,13 +182,8 @@
         <w:ind w:leftChars="1200" w:left="2640" w:firstLineChars="1868" w:firstLine="4110"/>
       </w:pPr>
       <w:r>
-        <w:t xml:space="preserve">Ibrahim </w:t>
-      </w:r>
-      <w:proofErr w:type="spellStart"/>
-      <w:r>
-        <w:t>Gadala</w:t>
-      </w:r>
-      <w:proofErr w:type="spellEnd"/>
+        <w:t>Ibrahim Gadala</w:t>
+      </w:r>
       <w:r>
         <w:tab/>
       </w:r>
@@ -209,13 +194,8 @@
         <w:ind w:leftChars="1200" w:left="2640" w:firstLineChars="1868" w:firstLine="4110"/>
       </w:pPr>
       <w:r>
-        <w:t xml:space="preserve">David </w:t>
-      </w:r>
-      <w:proofErr w:type="spellStart"/>
-      <w:r>
-        <w:t>Mountford</w:t>
-      </w:r>
-      <w:proofErr w:type="spellEnd"/>
+        <w:t>David Mountford</w:t>
+      </w:r>
     </w:p>
     <w:p>
       <w:pPr>
@@ -223,13 +203,8 @@
         <w:ind w:leftChars="1200" w:left="2640" w:firstLineChars="1868" w:firstLine="4110"/>
       </w:pPr>
       <w:r>
-        <w:t xml:space="preserve">Erica </w:t>
-      </w:r>
-      <w:proofErr w:type="spellStart"/>
-      <w:r>
-        <w:t>Wodzak</w:t>
-      </w:r>
-      <w:proofErr w:type="spellEnd"/>
+        <w:t>Erica Wodzak</w:t>
+      </w:r>
     </w:p>
     <w:p>
       <w:pPr>
@@ -239,40 +214,38 @@
     <w:p>
       <w:pPr>
         <w:rPr>
+          <w:lang w:eastAsia="ja-JP"/>
+        </w:rPr>
+      </w:pPr>
+    </w:p>
+    <w:p>
+      <w:pPr>
+        <w:rPr>
+          <w:lang w:eastAsia="ja-JP"/>
+        </w:rPr>
+      </w:pPr>
+    </w:p>
+    <w:p>
+      <w:pPr>
+        <w:rPr>
+          <w:lang w:eastAsia="ja-JP"/>
+        </w:rPr>
+      </w:pPr>
+    </w:p>
+    <w:p>
+      <w:pPr>
+        <w:pStyle w:val="1"/>
+        <w:rPr>
+          <w:lang w:eastAsia="ja-JP"/>
+        </w:rPr>
+      </w:pPr>
+      <w:bookmarkStart w:id="0" w:name="_Toc252463897"/>
+      <w:r>
+        <w:rPr>
           <w:rFonts w:hint="eastAsia"/>
           <w:lang w:eastAsia="ja-JP"/>
         </w:rPr>
-      </w:pPr>
-    </w:p>
-    <w:p>
-      <w:pPr>
-        <w:rPr>
-          <w:rFonts w:hint="eastAsia"/>
-          <w:lang w:eastAsia="ja-JP"/>
-        </w:rPr>
-      </w:pPr>
-    </w:p>
-    <w:p>
-      <w:pPr>
-        <w:rPr>
-          <w:rFonts w:hint="eastAsia"/>
-          <w:lang w:eastAsia="ja-JP"/>
-        </w:rPr>
-      </w:pPr>
-    </w:p>
-    <w:p>
-      <w:pPr>
-        <w:pStyle w:val="1"/>
-        <w:rPr>
-          <w:lang w:eastAsia="ja-JP"/>
-        </w:rPr>
-      </w:pPr>
-      <w:bookmarkStart w:id="0" w:name="_Toc252463897"/>
-      <w:r>
-        <w:rPr>
-          <w:rFonts w:hint="eastAsia"/>
-          <w:lang w:eastAsia="ja-JP"/>
-        </w:rPr>
+        <w:lastRenderedPageBreak/>
         <w:t>Abstract</w:t>
       </w:r>
       <w:bookmarkEnd w:id="0"/>
@@ -293,6 +266,12 @@
     <w:sdt>
       <w:sdtPr>
         <w:rPr>
+          <w:rFonts w:asciiTheme="minorHAnsi" w:eastAsiaTheme="minorEastAsia" w:hAnsiTheme="minorHAnsi" w:cstheme="minorBidi"/>
+          <w:b w:val="0"/>
+          <w:bCs w:val="0"/>
+          <w:color w:val="auto"/>
+          <w:sz w:val="22"/>
+          <w:szCs w:val="22"/>
           <w:lang w:val="ja-JP"/>
         </w:rPr>
         <w:id w:val="619034023"/>
@@ -303,12 +282,6 @@
       </w:sdtPr>
       <w:sdtEndPr>
         <w:rPr>
-          <w:rFonts w:asciiTheme="minorHAnsi" w:eastAsiaTheme="minorEastAsia" w:hAnsiTheme="minorHAnsi" w:cstheme="minorBidi"/>
-          <w:b w:val="0"/>
-          <w:bCs w:val="0"/>
-          <w:color w:val="auto"/>
-          <w:sz w:val="22"/>
-          <w:szCs w:val="22"/>
           <w:lang w:val="en-US" w:eastAsia="ja-JP"/>
         </w:rPr>
       </w:sdtEndPr>
@@ -317,7 +290,6 @@
           <w:pPr>
             <w:pStyle w:val="af6"/>
             <w:rPr>
-              <w:rFonts w:hint="eastAsia"/>
               <w:lang w:eastAsia="ja-JP"/>
             </w:rPr>
           </w:pPr>
@@ -1308,6 +1280,7 @@
     <w:p>
       <w:pPr>
         <w:rPr>
+          <w:rFonts w:hint="eastAsia"/>
           <w:lang w:eastAsia="ja-JP"/>
         </w:rPr>
       </w:pPr>
@@ -1323,6 +1296,546 @@
         <w:pStyle w:val="1"/>
         <w:rPr>
           <w:rFonts w:hint="eastAsia"/>
+          <w:lang w:eastAsia="ja-JP"/>
+        </w:rPr>
+      </w:pPr>
+      <w:r>
+        <w:rPr>
+          <w:rFonts w:hint="eastAsia"/>
+          <w:lang w:eastAsia="ja-JP"/>
+        </w:rPr>
+        <w:lastRenderedPageBreak/>
+        <w:t>List of Figures</w:t>
+      </w:r>
+    </w:p>
+    <w:p>
+      <w:pPr>
+        <w:pStyle w:val="afa"/>
+        <w:tabs>
+          <w:tab w:val="right" w:leader="dot" w:pos="8778"/>
+        </w:tabs>
+        <w:ind w:left="880" w:hanging="440"/>
+        <w:rPr>
+          <w:noProof/>
+          <w:kern w:val="2"/>
+          <w:sz w:val="21"/>
+          <w:lang w:eastAsia="ja-JP" w:bidi="ar-SA"/>
+        </w:rPr>
+      </w:pPr>
+      <w:r>
+        <w:rPr>
+          <w:lang w:eastAsia="ja-JP"/>
+        </w:rPr>
+        <w:fldChar w:fldCharType="begin"/>
+      </w:r>
+      <w:r>
+        <w:rPr>
+          <w:lang w:eastAsia="ja-JP"/>
+        </w:rPr>
+        <w:instrText xml:space="preserve"> TOC \h \z \c "Figure" </w:instrText>
+      </w:r>
+      <w:r>
+        <w:rPr>
+          <w:lang w:eastAsia="ja-JP"/>
+        </w:rPr>
+        <w:fldChar w:fldCharType="separate"/>
+      </w:r>
+      <w:hyperlink w:anchor="_Toc252464905" w:history="1">
+        <w:r>
+          <w:rPr>
+            <w:rStyle w:val="af7"/>
+            <w:noProof/>
+          </w:rPr>
+          <w:t>Figure 1</w:t>
+        </w:r>
+        <w:r>
+          <w:rPr>
+            <w:rStyle w:val="af7"/>
+            <w:noProof/>
+            <w:lang w:eastAsia="ja-JP"/>
+          </w:rPr>
+          <w:t xml:space="preserve"> - stuff</w:t>
+        </w:r>
+        <w:r>
+          <w:rPr>
+            <w:noProof/>
+            <w:webHidden/>
+          </w:rPr>
+          <w:tab/>
+        </w:r>
+        <w:r>
+          <w:rPr>
+            <w:noProof/>
+            <w:webHidden/>
+          </w:rPr>
+          <w:fldChar w:fldCharType="begin"/>
+        </w:r>
+        <w:r>
+          <w:rPr>
+            <w:noProof/>
+            <w:webHidden/>
+          </w:rPr>
+          <w:instrText xml:space="preserve"> PAGEREF _Toc252464905 \h </w:instrText>
+        </w:r>
+        <w:r>
+          <w:rPr>
+            <w:noProof/>
+            <w:webHidden/>
+          </w:rPr>
+        </w:r>
+        <w:r>
+          <w:rPr>
+            <w:noProof/>
+            <w:webHidden/>
+          </w:rPr>
+          <w:fldChar w:fldCharType="separate"/>
+        </w:r>
+        <w:r>
+          <w:rPr>
+            <w:noProof/>
+            <w:webHidden/>
+          </w:rPr>
+          <w:t>5</w:t>
+        </w:r>
+        <w:r>
+          <w:rPr>
+            <w:noProof/>
+            <w:webHidden/>
+          </w:rPr>
+          <w:fldChar w:fldCharType="end"/>
+        </w:r>
+      </w:hyperlink>
+    </w:p>
+    <w:p>
+      <w:pPr>
+        <w:pStyle w:val="afa"/>
+        <w:tabs>
+          <w:tab w:val="right" w:leader="dot" w:pos="8778"/>
+        </w:tabs>
+        <w:ind w:left="880" w:hanging="440"/>
+        <w:rPr>
+          <w:noProof/>
+          <w:kern w:val="2"/>
+          <w:sz w:val="21"/>
+          <w:lang w:eastAsia="ja-JP" w:bidi="ar-SA"/>
+        </w:rPr>
+      </w:pPr>
+      <w:hyperlink w:anchor="_Toc252464906" w:history="1">
+        <w:r>
+          <w:rPr>
+            <w:rStyle w:val="af7"/>
+            <w:noProof/>
+          </w:rPr>
+          <w:t>Figure 2</w:t>
+        </w:r>
+        <w:r>
+          <w:rPr>
+            <w:rStyle w:val="af7"/>
+            <w:noProof/>
+            <w:lang w:eastAsia="ja-JP"/>
+          </w:rPr>
+          <w:t xml:space="preserve"> - stuff</w:t>
+        </w:r>
+        <w:r>
+          <w:rPr>
+            <w:noProof/>
+            <w:webHidden/>
+          </w:rPr>
+          <w:tab/>
+        </w:r>
+        <w:r>
+          <w:rPr>
+            <w:noProof/>
+            <w:webHidden/>
+          </w:rPr>
+          <w:fldChar w:fldCharType="begin"/>
+        </w:r>
+        <w:r>
+          <w:rPr>
+            <w:noProof/>
+            <w:webHidden/>
+          </w:rPr>
+          <w:instrText xml:space="preserve"> PAGEREF _Toc252464906 \h </w:instrText>
+        </w:r>
+        <w:r>
+          <w:rPr>
+            <w:noProof/>
+            <w:webHidden/>
+          </w:rPr>
+        </w:r>
+        <w:r>
+          <w:rPr>
+            <w:noProof/>
+            <w:webHidden/>
+          </w:rPr>
+          <w:fldChar w:fldCharType="separate"/>
+        </w:r>
+        <w:r>
+          <w:rPr>
+            <w:noProof/>
+            <w:webHidden/>
+          </w:rPr>
+          <w:t>6</w:t>
+        </w:r>
+        <w:r>
+          <w:rPr>
+            <w:noProof/>
+            <w:webHidden/>
+          </w:rPr>
+          <w:fldChar w:fldCharType="end"/>
+        </w:r>
+      </w:hyperlink>
+    </w:p>
+    <w:p>
+      <w:pPr>
+        <w:pStyle w:val="afa"/>
+        <w:tabs>
+          <w:tab w:val="right" w:leader="dot" w:pos="8778"/>
+        </w:tabs>
+        <w:ind w:left="880" w:hanging="440"/>
+        <w:rPr>
+          <w:noProof/>
+          <w:kern w:val="2"/>
+          <w:sz w:val="21"/>
+          <w:lang w:eastAsia="ja-JP" w:bidi="ar-SA"/>
+        </w:rPr>
+      </w:pPr>
+      <w:hyperlink w:anchor="_Toc252464907" w:history="1">
+        <w:r>
+          <w:rPr>
+            <w:rStyle w:val="af7"/>
+            <w:noProof/>
+          </w:rPr>
+          <w:t>Figure 3</w:t>
+        </w:r>
+        <w:r>
+          <w:rPr>
+            <w:rStyle w:val="af7"/>
+            <w:noProof/>
+            <w:lang w:eastAsia="ja-JP"/>
+          </w:rPr>
+          <w:t xml:space="preserve"> - stuff</w:t>
+        </w:r>
+        <w:r>
+          <w:rPr>
+            <w:noProof/>
+            <w:webHidden/>
+          </w:rPr>
+          <w:tab/>
+        </w:r>
+        <w:r>
+          <w:rPr>
+            <w:noProof/>
+            <w:webHidden/>
+          </w:rPr>
+          <w:fldChar w:fldCharType="begin"/>
+        </w:r>
+        <w:r>
+          <w:rPr>
+            <w:noProof/>
+            <w:webHidden/>
+          </w:rPr>
+          <w:instrText xml:space="preserve"> PAGEREF _Toc252464907 \h </w:instrText>
+        </w:r>
+        <w:r>
+          <w:rPr>
+            <w:noProof/>
+            <w:webHidden/>
+          </w:rPr>
+        </w:r>
+        <w:r>
+          <w:rPr>
+            <w:noProof/>
+            <w:webHidden/>
+          </w:rPr>
+          <w:fldChar w:fldCharType="separate"/>
+        </w:r>
+        <w:r>
+          <w:rPr>
+            <w:noProof/>
+            <w:webHidden/>
+          </w:rPr>
+          <w:t>8</w:t>
+        </w:r>
+        <w:r>
+          <w:rPr>
+            <w:noProof/>
+            <w:webHidden/>
+          </w:rPr>
+          <w:fldChar w:fldCharType="end"/>
+        </w:r>
+      </w:hyperlink>
+    </w:p>
+    <w:p>
+      <w:pPr>
+        <w:pStyle w:val="afa"/>
+        <w:tabs>
+          <w:tab w:val="right" w:leader="dot" w:pos="8778"/>
+        </w:tabs>
+        <w:ind w:left="880" w:hanging="440"/>
+        <w:rPr>
+          <w:noProof/>
+          <w:kern w:val="2"/>
+          <w:sz w:val="21"/>
+          <w:lang w:eastAsia="ja-JP" w:bidi="ar-SA"/>
+        </w:rPr>
+      </w:pPr>
+      <w:hyperlink w:anchor="_Toc252464908" w:history="1">
+        <w:r>
+          <w:rPr>
+            <w:rStyle w:val="af7"/>
+            <w:noProof/>
+          </w:rPr>
+          <w:t>Figure 4</w:t>
+        </w:r>
+        <w:r>
+          <w:rPr>
+            <w:rStyle w:val="af7"/>
+            <w:noProof/>
+            <w:lang w:eastAsia="ja-JP"/>
+          </w:rPr>
+          <w:t xml:space="preserve"> - stuff</w:t>
+        </w:r>
+        <w:r>
+          <w:rPr>
+            <w:noProof/>
+            <w:webHidden/>
+          </w:rPr>
+          <w:tab/>
+        </w:r>
+        <w:r>
+          <w:rPr>
+            <w:noProof/>
+            <w:webHidden/>
+          </w:rPr>
+          <w:fldChar w:fldCharType="begin"/>
+        </w:r>
+        <w:r>
+          <w:rPr>
+            <w:noProof/>
+            <w:webHidden/>
+          </w:rPr>
+          <w:instrText xml:space="preserve"> PAGEREF _Toc252464908 \h </w:instrText>
+        </w:r>
+        <w:r>
+          <w:rPr>
+            <w:noProof/>
+            <w:webHidden/>
+          </w:rPr>
+        </w:r>
+        <w:r>
+          <w:rPr>
+            <w:noProof/>
+            <w:webHidden/>
+          </w:rPr>
+          <w:fldChar w:fldCharType="separate"/>
+        </w:r>
+        <w:r>
+          <w:rPr>
+            <w:noProof/>
+            <w:webHidden/>
+          </w:rPr>
+          <w:t>9</w:t>
+        </w:r>
+        <w:r>
+          <w:rPr>
+            <w:noProof/>
+            <w:webHidden/>
+          </w:rPr>
+          <w:fldChar w:fldCharType="end"/>
+        </w:r>
+      </w:hyperlink>
+    </w:p>
+    <w:p>
+      <w:pPr>
+        <w:pStyle w:val="afa"/>
+        <w:tabs>
+          <w:tab w:val="right" w:leader="dot" w:pos="8778"/>
+        </w:tabs>
+        <w:ind w:left="880" w:hanging="440"/>
+        <w:rPr>
+          <w:noProof/>
+          <w:kern w:val="2"/>
+          <w:sz w:val="21"/>
+          <w:lang w:eastAsia="ja-JP" w:bidi="ar-SA"/>
+        </w:rPr>
+      </w:pPr>
+      <w:hyperlink w:anchor="_Toc252464909" w:history="1">
+        <w:r>
+          <w:rPr>
+            <w:rStyle w:val="af7"/>
+            <w:noProof/>
+          </w:rPr>
+          <w:t>Figure 5</w:t>
+        </w:r>
+        <w:r>
+          <w:rPr>
+            <w:rStyle w:val="af7"/>
+            <w:noProof/>
+            <w:lang w:eastAsia="ja-JP"/>
+          </w:rPr>
+          <w:t xml:space="preserve"> - stuff</w:t>
+        </w:r>
+        <w:r>
+          <w:rPr>
+            <w:noProof/>
+            <w:webHidden/>
+          </w:rPr>
+          <w:tab/>
+        </w:r>
+        <w:r>
+          <w:rPr>
+            <w:noProof/>
+            <w:webHidden/>
+          </w:rPr>
+          <w:fldChar w:fldCharType="begin"/>
+        </w:r>
+        <w:r>
+          <w:rPr>
+            <w:noProof/>
+            <w:webHidden/>
+          </w:rPr>
+          <w:instrText xml:space="preserve"> PAGEREF _Toc252464909 \h </w:instrText>
+        </w:r>
+        <w:r>
+          <w:rPr>
+            <w:noProof/>
+            <w:webHidden/>
+          </w:rPr>
+        </w:r>
+        <w:r>
+          <w:rPr>
+            <w:noProof/>
+            <w:webHidden/>
+          </w:rPr>
+          <w:fldChar w:fldCharType="separate"/>
+        </w:r>
+        <w:r>
+          <w:rPr>
+            <w:noProof/>
+            <w:webHidden/>
+          </w:rPr>
+          <w:t>10</w:t>
+        </w:r>
+        <w:r>
+          <w:rPr>
+            <w:noProof/>
+            <w:webHidden/>
+          </w:rPr>
+          <w:fldChar w:fldCharType="end"/>
+        </w:r>
+      </w:hyperlink>
+    </w:p>
+    <w:p>
+      <w:pPr>
+        <w:pStyle w:val="afa"/>
+        <w:tabs>
+          <w:tab w:val="right" w:leader="dot" w:pos="8778"/>
+        </w:tabs>
+        <w:ind w:left="880" w:hanging="440"/>
+        <w:rPr>
+          <w:noProof/>
+          <w:kern w:val="2"/>
+          <w:sz w:val="21"/>
+          <w:lang w:eastAsia="ja-JP" w:bidi="ar-SA"/>
+        </w:rPr>
+      </w:pPr>
+      <w:hyperlink r:id="rId8" w:anchor="_Toc252464910" w:history="1">
+        <w:r>
+          <w:rPr>
+            <w:rStyle w:val="af7"/>
+            <w:noProof/>
+          </w:rPr>
+          <w:t>Figure 6</w:t>
+        </w:r>
+        <w:r>
+          <w:rPr>
+            <w:rStyle w:val="af7"/>
+            <w:noProof/>
+            <w:lang w:eastAsia="ja-JP"/>
+          </w:rPr>
+          <w:t xml:space="preserve"> - Code excerpt from Matlab that calculates tool position</w:t>
+        </w:r>
+        <w:r>
+          <w:rPr>
+            <w:noProof/>
+            <w:webHidden/>
+          </w:rPr>
+          <w:tab/>
+        </w:r>
+        <w:r>
+          <w:rPr>
+            <w:noProof/>
+            <w:webHidden/>
+          </w:rPr>
+          <w:fldChar w:fldCharType="begin"/>
+        </w:r>
+        <w:r>
+          <w:rPr>
+            <w:noProof/>
+            <w:webHidden/>
+          </w:rPr>
+          <w:instrText xml:space="preserve"> PAGEREF _Toc252464910 \h </w:instrText>
+        </w:r>
+        <w:r>
+          <w:rPr>
+            <w:noProof/>
+            <w:webHidden/>
+          </w:rPr>
+        </w:r>
+        <w:r>
+          <w:rPr>
+            <w:noProof/>
+            <w:webHidden/>
+          </w:rPr>
+          <w:fldChar w:fldCharType="separate"/>
+        </w:r>
+        <w:r>
+          <w:rPr>
+            <w:noProof/>
+            <w:webHidden/>
+          </w:rPr>
+          <w:t>13</w:t>
+        </w:r>
+        <w:r>
+          <w:rPr>
+            <w:noProof/>
+            <w:webHidden/>
+          </w:rPr>
+          <w:fldChar w:fldCharType="end"/>
+        </w:r>
+      </w:hyperlink>
+    </w:p>
+    <w:p>
+      <w:pPr>
+        <w:rPr>
+          <w:lang w:eastAsia="ja-JP"/>
+        </w:rPr>
+      </w:pPr>
+      <w:r>
+        <w:rPr>
+          <w:lang w:eastAsia="ja-JP"/>
+        </w:rPr>
+        <w:fldChar w:fldCharType="end"/>
+      </w:r>
+    </w:p>
+    <w:p>
+      <w:pPr>
+        <w:rPr>
+          <w:lang w:eastAsia="ja-JP"/>
+        </w:rPr>
+      </w:pPr>
+      <w:r>
+        <w:rPr>
+          <w:lang w:eastAsia="ja-JP"/>
+        </w:rPr>
+        <w:br w:type="page"/>
+      </w:r>
+    </w:p>
+    <w:p>
+      <w:pPr>
+        <w:pStyle w:val="1"/>
+        <w:rPr>
           <w:lang w:eastAsia="ja-JP"/>
         </w:rPr>
       </w:pPr>
@@ -1340,25 +1853,23 @@
     <w:p>
       <w:pPr>
         <w:rPr>
+          <w:lang w:eastAsia="ja-JP"/>
+        </w:rPr>
+      </w:pPr>
+    </w:p>
+    <w:p>
+      <w:pPr>
+        <w:pStyle w:val="1"/>
+        <w:rPr>
+          <w:lang w:eastAsia="ja-JP"/>
+        </w:rPr>
+      </w:pPr>
+      <w:bookmarkStart w:id="2" w:name="_Toc252463899"/>
+      <w:r>
+        <w:rPr>
           <w:rFonts w:hint="eastAsia"/>
           <w:lang w:eastAsia="ja-JP"/>
         </w:rPr>
-      </w:pPr>
-    </w:p>
-    <w:p>
-      <w:pPr>
-        <w:pStyle w:val="1"/>
-        <w:rPr>
-          <w:rFonts w:hint="eastAsia"/>
-          <w:lang w:eastAsia="ja-JP"/>
-        </w:rPr>
-      </w:pPr>
-      <w:bookmarkStart w:id="2" w:name="_Toc252463899"/>
-      <w:r>
-        <w:rPr>
-          <w:rFonts w:hint="eastAsia"/>
-          <w:lang w:eastAsia="ja-JP"/>
-        </w:rPr>
         <w:t>Structural</w:t>
       </w:r>
       <w:bookmarkEnd w:id="2"/>
@@ -1379,7 +1890,6 @@
     <w:p>
       <w:pPr>
         <w:rPr>
-          <w:rFonts w:hint="eastAsia"/>
           <w:lang w:eastAsia="ja-JP"/>
         </w:rPr>
       </w:pPr>
@@ -1389,7 +1899,6 @@
         </w:rPr>
         <w:t xml:space="preserve">At first, we must define how we express the workable area at the tool bit. From the </w:t>
       </w:r>
-      <w:proofErr w:type="spellStart"/>
       <w:r>
         <w:rPr>
           <w:i/>
@@ -1398,7 +1907,6 @@
         </w:rPr>
         <w:t>Matlab</w:t>
       </w:r>
-      <w:proofErr w:type="spellEnd"/>
       <w:r>
         <w:rPr>
           <w:lang w:eastAsia="ja-JP"/>
@@ -1417,14 +1925,7 @@
         <w:rPr>
           <w:lang w:eastAsia="ja-JP"/>
         </w:rPr>
-        <w:t xml:space="preserve"> as the area between two circular boundaries, one boundary of which is larger than the other. Thus, we define the outer or larger curved boundary as </w:t>
-      </w:r>
-      <w:proofErr w:type="spellStart"/>
-      <w:r>
-        <w:rPr>
-          <w:lang w:eastAsia="ja-JP"/>
-        </w:rPr>
-        <w:t>R</w:t>
+        <w:t xml:space="preserve"> as the area between two circular boundaries, one boundary of which is larger than the other. Thus, we define the outer or larger curved boundary as R</w:t>
       </w:r>
       <w:r>
         <w:rPr>
@@ -1433,19 +1934,11 @@
         </w:rPr>
         <w:t>max</w:t>
       </w:r>
-      <w:proofErr w:type="spellEnd"/>
-      <w:r>
-        <w:rPr>
-          <w:lang w:eastAsia="ja-JP"/>
-        </w:rPr>
-        <w:t xml:space="preserve"> and the inner our smaller curved boundary as </w:t>
-      </w:r>
-      <w:proofErr w:type="spellStart"/>
-      <w:r>
-        <w:rPr>
-          <w:lang w:eastAsia="ja-JP"/>
-        </w:rPr>
-        <w:t>R</w:t>
+      <w:r>
+        <w:rPr>
+          <w:lang w:eastAsia="ja-JP"/>
+        </w:rPr>
+        <w:t xml:space="preserve"> and the inner our smaller curved boundary as R</w:t>
       </w:r>
       <w:r>
         <w:rPr>
@@ -1454,19 +1947,11 @@
         </w:rPr>
         <w:t>min</w:t>
       </w:r>
-      <w:proofErr w:type="spellEnd"/>
-      <w:r>
-        <w:rPr>
-          <w:lang w:eastAsia="ja-JP"/>
-        </w:rPr>
-        <w:t xml:space="preserve">. The side boundaries of the workable area are approximated as straight vertical lines, and the distance between them is called </w:t>
-      </w:r>
-      <w:proofErr w:type="spellStart"/>
-      <w:r>
-        <w:rPr>
-          <w:lang w:eastAsia="ja-JP"/>
-        </w:rPr>
-        <w:t>Range</w:t>
+      <w:r>
+        <w:rPr>
+          <w:lang w:eastAsia="ja-JP"/>
+        </w:rPr>
+        <w:t>. The side boundaries of the workable area are approximated as straight vertical lines, and the distance between them is called Range</w:t>
       </w:r>
       <w:r>
         <w:rPr>
@@ -1475,7 +1960,6 @@
         </w:rPr>
         <w:t>x</w:t>
       </w:r>
-      <w:proofErr w:type="spellEnd"/>
       <w:r>
         <w:rPr>
           <w:lang w:eastAsia="ja-JP"/>
@@ -1511,7 +1995,7 @@
                     </pic:cNvPicPr>
                   </pic:nvPicPr>
                   <pic:blipFill>
-                    <a:blip r:embed="rId8" cstate="print"/>
+                    <a:blip r:embed="rId9" cstate="print"/>
                     <a:srcRect/>
                     <a:stretch>
                       <a:fillRect/>
@@ -1548,6 +2032,7 @@
           <w:lang w:eastAsia="ja-JP"/>
         </w:rPr>
       </w:pPr>
+      <w:bookmarkStart w:id="3" w:name="_Toc252464905"/>
       <w:r>
         <w:t xml:space="preserve">Figure </w:t>
       </w:r>
@@ -1566,15 +2051,16 @@
         </w:rPr>
         <w:t xml:space="preserve"> - stuff</w:t>
       </w:r>
-    </w:p>
-    <w:p>
-      <w:pPr>
-        <w:rPr>
-          <w:rFonts w:hint="eastAsia"/>
-          <w:lang w:eastAsia="ja-JP"/>
-        </w:rPr>
-      </w:pPr>
-      <w:r>
+      <w:bookmarkEnd w:id="3"/>
+    </w:p>
+    <w:p>
+      <w:pPr>
+        <w:rPr>
+          <w:lang w:eastAsia="ja-JP"/>
+        </w:rPr>
+      </w:pPr>
+      <w:r>
+        <w:lastRenderedPageBreak/>
         <w:t>With the workspace coordinates defined, we must also define the variables on the linkage design in order to optimize the linkage sizes. A number of variables are incredibly important to this analysis, and are identified and illustrated below:</w:t>
       </w:r>
     </w:p>
@@ -1607,7 +2093,7 @@
                     </pic:cNvPicPr>
                   </pic:nvPicPr>
                   <pic:blipFill>
-                    <a:blip r:embed="rId9" cstate="print"/>
+                    <a:blip r:embed="rId10" cstate="print"/>
                     <a:srcRect/>
                     <a:stretch>
                       <a:fillRect/>
@@ -1641,10 +2127,10 @@
         <w:pStyle w:val="a8"/>
         <w:jc w:val="center"/>
         <w:rPr>
-          <w:rFonts w:hint="eastAsia"/>
-          <w:lang w:eastAsia="ja-JP"/>
-        </w:rPr>
-      </w:pPr>
+          <w:lang w:eastAsia="ja-JP"/>
+        </w:rPr>
+      </w:pPr>
+      <w:bookmarkStart w:id="4" w:name="_Toc252464906"/>
       <w:r>
         <w:t xml:space="preserve">Figure </w:t>
       </w:r>
@@ -1663,6 +2149,7 @@
         </w:rPr>
         <w:t xml:space="preserve"> - stuff</w:t>
       </w:r>
+      <w:bookmarkEnd w:id="4"/>
     </w:p>
     <w:p>
       <w:pPr>
@@ -1681,7 +2168,6 @@
       <w:pPr>
         <w:jc w:val="center"/>
         <w:rPr>
-          <w:rFonts w:hint="eastAsia"/>
           <w:lang w:eastAsia="ja-JP"/>
         </w:rPr>
       </w:pPr>
@@ -1973,21 +2459,7 @@
         <w:rPr>
           <w:lang w:eastAsia="ja-JP"/>
         </w:rPr>
-        <w:t>(</w:t>
-      </w:r>
-      <w:proofErr w:type="gramStart"/>
-      <w:r>
-        <w:rPr>
-          <w:lang w:eastAsia="ja-JP"/>
-        </w:rPr>
-        <w:t>note</w:t>
-      </w:r>
-      <w:proofErr w:type="gramEnd"/>
-      <w:r>
-        <w:rPr>
-          <w:lang w:eastAsia="ja-JP"/>
-        </w:rPr>
-        <w:t>: L</w:t>
+        <w:t>(note: L</w:t>
       </w:r>
       <w:r>
         <w:rPr>
@@ -2603,6 +3075,7 @@
         <w:rPr>
           <w:lang w:eastAsia="ja-JP"/>
         </w:rPr>
+        <w:lastRenderedPageBreak/>
         <w:t>Since the “z” and “y” lengths described above are components of the R vector, we can compute the length of R simply as such:</w:t>
       </w:r>
     </w:p>
@@ -2720,54 +3193,50 @@
     <w:p>
       <w:pPr>
         <w:rPr>
+          <w:lang w:eastAsia="ja-JP"/>
+        </w:rPr>
+      </w:pPr>
+    </w:p>
+    <w:p>
+      <w:pPr>
+        <w:pStyle w:val="1"/>
+        <w:rPr>
+          <w:lang w:eastAsia="ja-JP"/>
+        </w:rPr>
+      </w:pPr>
+      <w:bookmarkStart w:id="5" w:name="_Toc252463900"/>
+      <w:r>
+        <w:rPr>
           <w:rFonts w:hint="eastAsia"/>
           <w:lang w:eastAsia="ja-JP"/>
         </w:rPr>
+        <w:t>Gravity Compensation</w:t>
+      </w:r>
+      <w:bookmarkEnd w:id="5"/>
+    </w:p>
+    <w:p>
+      <w:pPr>
+        <w:rPr>
+          <w:lang w:eastAsia="ja-JP"/>
+        </w:rPr>
       </w:pPr>
     </w:p>
     <w:p>
       <w:pPr>
         <w:pStyle w:val="1"/>
         <w:rPr>
+          <w:lang w:eastAsia="ja-JP"/>
+        </w:rPr>
+      </w:pPr>
+      <w:bookmarkStart w:id="6" w:name="_Toc252463901"/>
+      <w:r>
+        <w:rPr>
           <w:rFonts w:hint="eastAsia"/>
           <w:lang w:eastAsia="ja-JP"/>
         </w:rPr>
-      </w:pPr>
-      <w:bookmarkStart w:id="3" w:name="_Toc252463900"/>
-      <w:r>
-        <w:rPr>
-          <w:rFonts w:hint="eastAsia"/>
-          <w:lang w:eastAsia="ja-JP"/>
-        </w:rPr>
-        <w:t>Gravity Compensation</w:t>
-      </w:r>
-      <w:bookmarkEnd w:id="3"/>
-    </w:p>
-    <w:p>
-      <w:pPr>
-        <w:rPr>
-          <w:rFonts w:hint="eastAsia"/>
-          <w:lang w:eastAsia="ja-JP"/>
-        </w:rPr>
-      </w:pPr>
-    </w:p>
-    <w:p>
-      <w:pPr>
-        <w:pStyle w:val="1"/>
-        <w:rPr>
-          <w:rFonts w:hint="eastAsia"/>
-          <w:lang w:eastAsia="ja-JP"/>
-        </w:rPr>
-      </w:pPr>
-      <w:bookmarkStart w:id="4" w:name="_Toc252463901"/>
-      <w:r>
-        <w:rPr>
-          <w:rFonts w:hint="eastAsia"/>
-          <w:lang w:eastAsia="ja-JP"/>
-        </w:rPr>
         <w:t>Motors</w:t>
       </w:r>
-      <w:bookmarkEnd w:id="4"/>
+      <w:bookmarkEnd w:id="6"/>
     </w:p>
     <w:p>
       <w:pPr>
@@ -2789,40 +3258,33 @@
           <w:lang w:eastAsia="ja-JP"/>
         </w:rPr>
       </w:pPr>
-      <w:bookmarkStart w:id="5" w:name="_Toc252463902"/>
+      <w:bookmarkStart w:id="7" w:name="_Toc252463902"/>
       <w:r>
         <w:rPr>
           <w:lang w:eastAsia="ja-JP"/>
         </w:rPr>
         <w:t>Torque</w:t>
       </w:r>
-      <w:bookmarkEnd w:id="5"/>
-    </w:p>
-    <w:p>
-      <w:pPr>
-        <w:rPr>
-          <w:lang w:eastAsia="ja-JP"/>
-        </w:rPr>
-      </w:pPr>
-      <w:r>
-        <w:rPr>
-          <w:lang w:eastAsia="ja-JP"/>
-        </w:rPr>
-        <w:t xml:space="preserve">According to last year’s group, the torque the motor needed to supply was 7.5 Nm: “After researching various motor and motor controller combinations, the </w:t>
-      </w:r>
-      <w:proofErr w:type="spellStart"/>
-      <w:r>
-        <w:rPr>
-          <w:lang w:eastAsia="ja-JP"/>
-        </w:rPr>
-        <w:t>Maxon</w:t>
-      </w:r>
-      <w:proofErr w:type="spellEnd"/>
-      <w:r>
-        <w:rPr>
-          <w:lang w:eastAsia="ja-JP"/>
-        </w:rPr>
-        <w:t xml:space="preserve"> EC-Max 25W Brushless DC motor (Figure 47) matched with a 66:1 gearbox was selected. It was selected because it provided sufficient nominal torque, acceleration, and maximum velocity for the experimentally derived expected moment of 7.5 Nm (50 N force at 15cm) discussed in Section 3.” We preformed our own analysis on the newer linkage design and came up with a substantially smaller value of around 1 Nm. This result if most likely due to the fact that the newer linkage design reduces the amount of force needed to be applied at the hard constraint, due to the action of friction on the vertical rod and the partial load-carrying of the rod and linkages. The analysis was preformed with the following linkage design:</w:t>
+      <w:bookmarkEnd w:id="7"/>
+    </w:p>
+    <w:p>
+      <w:pPr>
+        <w:rPr>
+          <w:lang w:eastAsia="ja-JP"/>
+        </w:rPr>
+      </w:pPr>
+      <w:r>
+        <w:rPr>
+          <w:lang w:eastAsia="ja-JP"/>
+        </w:rPr>
+        <w:t xml:space="preserve">According to last year’s group, the torque the motor needed to supply was 7.5 Nm: “After researching various motor and motor controller combinations, the Maxon EC-Max 25W Brushless DC motor (Figure 47) matched with a 66:1 gearbox was selected. It was selected because it provided sufficient nominal torque, acceleration, and maximum velocity for the experimentally derived expected moment of 7.5 Nm (50 N force at 15cm) discussed in Section 3.” We preformed our own analysis on the newer linkage design and came up with a substantially smaller value of around 1 Nm. This result if most likely due to the fact that the newer linkage design reduces the amount of force needed to be applied at the hard constraint, due to the action of friction on the </w:t>
+      </w:r>
+      <w:r>
+        <w:rPr>
+          <w:lang w:eastAsia="ja-JP"/>
+        </w:rPr>
+        <w:lastRenderedPageBreak/>
+        <w:t>vertical rod and the partial load-carrying of the rod and linkages. The analysis was preformed with the following linkage design:</w:t>
       </w:r>
     </w:p>
     <w:p>
@@ -2863,7 +3325,7 @@
                     </pic:cNvPicPr>
                   </pic:nvPicPr>
                   <pic:blipFill>
-                    <a:blip r:embed="rId10" cstate="print"/>
+                    <a:blip r:embed="rId11" cstate="print"/>
                     <a:srcRect/>
                     <a:stretch>
                       <a:fillRect/>
@@ -2900,6 +3362,7 @@
           <w:lang w:eastAsia="ja-JP"/>
         </w:rPr>
       </w:pPr>
+      <w:bookmarkStart w:id="8" w:name="_Toc252464907"/>
       <w:r>
         <w:t xml:space="preserve">Figure </w:t>
       </w:r>
@@ -2918,6 +3381,7 @@
         </w:rPr>
         <w:t xml:space="preserve"> - stuff</w:t>
       </w:r>
+      <w:bookmarkEnd w:id="8"/>
     </w:p>
     <w:p>
       <w:pPr>
@@ -2942,21 +3406,7 @@
         <w:rPr>
           <w:lang w:eastAsia="ja-JP"/>
         </w:rPr>
-        <w:t xml:space="preserve"> at Link 1 (L1) with varying </w:t>
-      </w:r>
-      <w:proofErr w:type="spellStart"/>
-      <w:r>
-        <w:rPr>
-          <w:lang w:eastAsia="ja-JP"/>
-        </w:rPr>
-        <w:t>θs</w:t>
-      </w:r>
-      <w:proofErr w:type="spellEnd"/>
-      <w:r>
-        <w:rPr>
-          <w:lang w:eastAsia="ja-JP"/>
-        </w:rPr>
-        <w:t>. Knowing the moment arm o the motor at that point, we can figure out the motor torque required. This spreadsheet proved to be very useful, as we could easily change the link lengths, the load, and the motor arm and immediately get the corresponding data. With link lengths of L1 = 15 cm and L2 = 10 cm, a load of 15 kg (hand force and the weight of the system), and a motor moment arm of 1 cm, we got back the following torque-theta curve:</w:t>
+        <w:t xml:space="preserve"> at Link 1 (L1) with varying θs. Knowing the moment arm o the motor at that point, we can figure out the motor torque required. This spreadsheet proved to be very useful, as we could easily change the link lengths, the load, and the motor arm and immediately get the corresponding data. With link lengths of L1 = 15 cm and L2 = 10 cm, a load of 15 kg (hand force and the weight of the system), and a motor moment arm of 1 cm, we got back the following torque-theta curve:</w:t>
       </w:r>
     </w:p>
     <w:p>
@@ -2973,8 +3423,10 @@
       </w:pPr>
       <w:r>
         <w:rPr>
-          <w:lang w:eastAsia="ja-JP"/>
-        </w:rPr>
+          <w:noProof/>
+          <w:lang w:eastAsia="ja-JP" w:bidi="ar-SA"/>
+        </w:rPr>
+        <w:lastRenderedPageBreak/>
         <w:drawing>
           <wp:inline distT="0" distB="0" distL="0" distR="0">
             <wp:extent cx="4819650" cy="3238500"/>
@@ -2983,7 +3435,7 @@
             <wp:cNvGraphicFramePr/>
             <a:graphic xmlns:a="http://schemas.openxmlformats.org/drawingml/2006/main">
               <a:graphicData uri="http://schemas.openxmlformats.org/drawingml/2006/chart">
-                <c:chart xmlns:c="http://schemas.openxmlformats.org/drawingml/2006/chart" xmlns:r="http://schemas.openxmlformats.org/officeDocument/2006/relationships" r:id="rId11"/>
+                <c:chart xmlns:c="http://schemas.openxmlformats.org/drawingml/2006/chart" xmlns:r="http://schemas.openxmlformats.org/officeDocument/2006/relationships" r:id="rId12"/>
               </a:graphicData>
             </a:graphic>
           </wp:inline>
@@ -2998,6 +3450,7 @@
           <w:lang w:eastAsia="ja-JP"/>
         </w:rPr>
       </w:pPr>
+      <w:bookmarkStart w:id="9" w:name="_Toc252464908"/>
       <w:r>
         <w:t xml:space="preserve">Figure </w:t>
       </w:r>
@@ -3016,6 +3469,7 @@
         </w:rPr>
         <w:t xml:space="preserve"> - stuff</w:t>
       </w:r>
+      <w:bookmarkEnd w:id="9"/>
     </w:p>
     <w:p>
       <w:pPr>
@@ -3083,8 +3537,10 @@
         <w:rPr>
           <w:b/>
           <w:bCs/>
-          <w:lang w:eastAsia="ja-JP"/>
-        </w:rPr>
+          <w:noProof/>
+          <w:lang w:eastAsia="ja-JP" w:bidi="ar-SA"/>
+        </w:rPr>
+        <w:lastRenderedPageBreak/>
         <w:drawing>
           <wp:inline distT="0" distB="0" distL="0" distR="0">
             <wp:extent cx="5022734" cy="3414319"/>
@@ -3093,7 +3549,7 @@
             <wp:cNvGraphicFramePr/>
             <a:graphic xmlns:a="http://schemas.openxmlformats.org/drawingml/2006/main">
               <a:graphicData uri="http://schemas.openxmlformats.org/drawingml/2006/chart">
-                <c:chart xmlns:c="http://schemas.openxmlformats.org/drawingml/2006/chart" xmlns:r="http://schemas.openxmlformats.org/officeDocument/2006/relationships" r:id="rId12"/>
+                <c:chart xmlns:c="http://schemas.openxmlformats.org/drawingml/2006/chart" xmlns:r="http://schemas.openxmlformats.org/officeDocument/2006/relationships" r:id="rId13"/>
               </a:graphicData>
             </a:graphic>
           </wp:inline>
@@ -3108,6 +3564,7 @@
           <w:lang w:eastAsia="ja-JP"/>
         </w:rPr>
       </w:pPr>
+      <w:bookmarkStart w:id="10" w:name="_Toc252464909"/>
       <w:r>
         <w:t xml:space="preserve">Figure </w:t>
       </w:r>
@@ -3126,6 +3583,7 @@
         </w:rPr>
         <w:t xml:space="preserve"> - stuff</w:t>
       </w:r>
+      <w:bookmarkEnd w:id="10"/>
     </w:p>
     <w:p>
       <w:pPr>
@@ -3134,14 +3592,14 @@
           <w:lang w:eastAsia="ja-JP"/>
         </w:rPr>
       </w:pPr>
-      <w:bookmarkStart w:id="6" w:name="_Toc252463903"/>
+      <w:bookmarkStart w:id="11" w:name="_Toc252463903"/>
       <w:r>
         <w:rPr>
           <w:lang w:eastAsia="ja-JP"/>
         </w:rPr>
         <w:t>Speed</w:t>
       </w:r>
-      <w:bookmarkEnd w:id="6"/>
+      <w:bookmarkEnd w:id="11"/>
     </w:p>
     <w:p>
       <w:pPr>
@@ -3202,23 +3660,7 @@
         <w:rPr>
           <w:lang w:eastAsia="ja-JP"/>
         </w:rPr>
-        <w:t xml:space="preserve"> sees its largest value when the load is moving between </w:t>
-      </w:r>
-      <w:proofErr w:type="spellStart"/>
-      <w:proofErr w:type="gramStart"/>
-      <w:r>
-        <w:rPr>
-          <w:lang w:eastAsia="ja-JP"/>
-        </w:rPr>
-        <w:t>it’s</w:t>
-      </w:r>
-      <w:proofErr w:type="spellEnd"/>
-      <w:proofErr w:type="gramEnd"/>
-      <w:r>
-        <w:rPr>
-          <w:lang w:eastAsia="ja-JP"/>
-        </w:rPr>
-        <w:t xml:space="preserve"> highest and second highest points (essentially near 14cm relative height); this corresponds to a 2˚ ∆</w:t>
+        <w:t xml:space="preserve"> sees its largest value when the load is moving between it’s highest and second highest points (essentially near 14cm relative height); this corresponds to a 2˚ ∆</w:t>
       </w:r>
       <w:r>
         <w:rPr>
@@ -3283,6 +3725,7 @@
         <w:rPr>
           <w:lang w:eastAsia="ja-JP"/>
         </w:rPr>
+        <w:lastRenderedPageBreak/>
         <w:t xml:space="preserve">Using </w:t>
       </w:r>
       <w:r>
@@ -3391,35 +3834,7 @@
         <w:rPr>
           <w:lang w:eastAsia="ja-JP"/>
         </w:rPr>
-        <w:t xml:space="preserve">Knowing the torque and speed required of the motor, we can compute the power rating of the motor. Compared to the design used by last year’s group, the new linkage design has the overall advantage of requiring a lower torque and comparable speeds – thus, the power rating of the motor we </w:t>
-      </w:r>
-      <w:proofErr w:type="gramStart"/>
-      <w:r>
-        <w:rPr>
-          <w:lang w:eastAsia="ja-JP"/>
-        </w:rPr>
-        <w:t>need will</w:t>
-      </w:r>
-      <w:proofErr w:type="gramEnd"/>
-      <w:r>
-        <w:rPr>
-          <w:lang w:eastAsia="ja-JP"/>
-        </w:rPr>
-        <w:t xml:space="preserve"> be less. Last year used a pricey 25 Watt </w:t>
-      </w:r>
-      <w:proofErr w:type="spellStart"/>
-      <w:r>
-        <w:rPr>
-          <w:lang w:eastAsia="ja-JP"/>
-        </w:rPr>
-        <w:t>Maxon</w:t>
-      </w:r>
-      <w:proofErr w:type="spellEnd"/>
-      <w:r>
-        <w:rPr>
-          <w:lang w:eastAsia="ja-JP"/>
-        </w:rPr>
-        <w:t xml:space="preserve"> EC Max precision Motor in set with a 66:1 planetary gear head and a basic optical encoder. Since our desired power rating is considerably less than 25 Watts, and since the motor already present is functional, we choose to re-use the same motor as last year. We have proved, through calculations, our required torque and speed, and the current motor we have meets our functional requirements.</w:t>
+        <w:t>Knowing the torque and speed required of the motor, we can compute the power rating of the motor. Compared to the design used by last year’s group, the new linkage design has the overall advantage of requiring a lower torque and comparable speeds – thus, the power rating of the motor we need will be less. Last year used a pricey 25 Watt Maxon EC Max precision Motor in set with a 66:1 planetary gear head and a basic optical encoder. Since our desired power rating is considerably less than 25 Watts, and since the motor already present is functional, we choose to re-use the same motor as last year. We have proved, through calculations, our required torque and speed, and the current motor we have meets our functional requirements.</w:t>
       </w:r>
     </w:p>
     <w:p>
@@ -3431,7 +3846,8 @@
       </w:pPr>
       <w:r>
         <w:rPr>
-          <w:lang w:eastAsia="ja-JP"/>
+          <w:noProof/>
+          <w:lang w:eastAsia="ja-JP" w:bidi="ar-SA"/>
         </w:rPr>
         <w:drawing>
           <wp:inline distT="0" distB="0" distL="0" distR="0">
@@ -3449,7 +3865,7 @@
                     <pic:cNvPicPr/>
                   </pic:nvPicPr>
                   <pic:blipFill>
-                    <a:blip r:embed="rId13" cstate="print"/>
+                    <a:blip r:embed="rId14" cstate="print"/>
                     <a:stretch>
                       <a:fillRect/>
                     </a:stretch>
@@ -3480,45 +3896,44 @@
     <w:p>
       <w:pPr>
         <w:rPr>
+          <w:lang w:eastAsia="ja-JP"/>
+        </w:rPr>
+      </w:pPr>
+    </w:p>
+    <w:p>
+      <w:pPr>
+        <w:pStyle w:val="1"/>
+        <w:rPr>
+          <w:lang w:eastAsia="ja-JP"/>
+        </w:rPr>
+      </w:pPr>
+      <w:bookmarkStart w:id="12" w:name="_Toc252463904"/>
+      <w:r>
+        <w:rPr>
           <w:rFonts w:hint="eastAsia"/>
           <w:lang w:eastAsia="ja-JP"/>
         </w:rPr>
-      </w:pPr>
-    </w:p>
-    <w:p>
-      <w:pPr>
-        <w:pStyle w:val="1"/>
+        <w:lastRenderedPageBreak/>
+        <w:t>Control System</w:t>
+      </w:r>
+      <w:bookmarkEnd w:id="12"/>
+    </w:p>
+    <w:p>
+      <w:pPr>
+        <w:pStyle w:val="2"/>
+        <w:rPr>
+          <w:lang w:eastAsia="ja-JP"/>
+        </w:rPr>
+      </w:pPr>
+      <w:bookmarkStart w:id="13" w:name="_Toc252463905"/>
+      <w:r>
         <w:rPr>
           <w:rFonts w:hint="eastAsia"/>
           <w:lang w:eastAsia="ja-JP"/>
         </w:rPr>
-      </w:pPr>
-      <w:bookmarkStart w:id="7" w:name="_Toc252463904"/>
-      <w:r>
-        <w:rPr>
-          <w:rFonts w:hint="eastAsia"/>
-          <w:lang w:eastAsia="ja-JP"/>
-        </w:rPr>
-        <w:t>Control System</w:t>
-      </w:r>
-      <w:bookmarkEnd w:id="7"/>
-    </w:p>
-    <w:p>
-      <w:pPr>
-        <w:pStyle w:val="2"/>
-        <w:rPr>
-          <w:lang w:eastAsia="ja-JP"/>
-        </w:rPr>
-      </w:pPr>
-      <w:bookmarkStart w:id="8" w:name="_Toc252463905"/>
-      <w:r>
-        <w:rPr>
-          <w:rFonts w:hint="eastAsia"/>
-          <w:lang w:eastAsia="ja-JP"/>
-        </w:rPr>
         <w:t>Choosing a Control System</w:t>
       </w:r>
-      <w:bookmarkEnd w:id="8"/>
+      <w:bookmarkEnd w:id="13"/>
     </w:p>
     <w:p>
       <w:pPr>
@@ -3536,7 +3951,7 @@
     </w:p>
     <w:tbl>
       <w:tblPr>
-        <w:tblStyle w:val="12"/>
+        <w:tblStyle w:val="110"/>
         <w:tblW w:w="0" w:type="auto"/>
         <w:tblLook w:val="04A0"/>
       </w:tblPr>
@@ -4549,23 +4964,7 @@
           <w:rFonts w:hint="eastAsia"/>
           <w:lang w:eastAsia="ja-JP"/>
         </w:rPr>
-        <w:t>(</w:t>
-      </w:r>
-      <w:proofErr w:type="gramStart"/>
-      <w:r>
-        <w:rPr>
-          <w:rFonts w:hint="eastAsia"/>
-          <w:lang w:eastAsia="ja-JP"/>
-        </w:rPr>
-        <w:t>block</w:t>
-      </w:r>
-      <w:proofErr w:type="gramEnd"/>
-      <w:r>
-        <w:rPr>
-          <w:rFonts w:hint="eastAsia"/>
-          <w:lang w:eastAsia="ja-JP"/>
-        </w:rPr>
-        <w:t xml:space="preserve"> diagram)</w:t>
+        <w:t>(block diagram)</w:t>
       </w:r>
     </w:p>
     <w:p>
@@ -4597,7 +4996,7 @@
             <v:stroke joinstyle="miter"/>
             <v:path gradientshapeok="t" o:connecttype="rect"/>
           </v:shapetype>
-          <v:shape id="_x0000_s2472" type="#_x0000_t202" style="width:439.05pt;height:158.35pt;mso-left-percent:-10001;mso-top-percent:-10001;mso-position-horizontal:absolute;mso-position-horizontal-relative:char;mso-position-vertical:absolute;mso-position-vertical-relative:line;mso-left-percent:-10001;mso-top-percent:-10001;mso-width-relative:margin;mso-height-relative:margin" strokecolor="black [3213]">
+          <v:shape id="_x0000_s2497" type="#_x0000_t202" style="width:439.05pt;height:158.35pt;mso-left-percent:-10001;mso-top-percent:-10001;mso-position-horizontal:absolute;mso-position-horizontal-relative:char;mso-position-vertical:absolute;mso-position-vertical-relative:line;mso-left-percent:-10001;mso-top-percent:-10001;mso-width-relative:margin;mso-height-relative:margin" strokecolor="black [3213]">
             <v:textbox>
               <w:txbxContent>
                 <w:p>
@@ -4609,143 +5008,13 @@
                       <w:lang w:eastAsia="ja-JP"/>
                     </w:rPr>
                   </w:pPr>
-                  <w:proofErr w:type="spellStart"/>
                   <w:r>
                     <w:rPr>
                       <w:sz w:val="20"/>
                       <w:szCs w:val="20"/>
                       <w:lang w:eastAsia="ja-JP"/>
                     </w:rPr>
-                    <w:t>x_position</w:t>
-                  </w:r>
-                  <w:proofErr w:type="spellEnd"/>
-                  <w:r>
-                    <w:rPr>
-                      <w:sz w:val="20"/>
-                      <w:szCs w:val="20"/>
-                      <w:lang w:eastAsia="ja-JP"/>
-                    </w:rPr>
-                    <w:t xml:space="preserve"> = Length_3 - (Length_4 * </w:t>
-                  </w:r>
-                  <w:proofErr w:type="gramStart"/>
-                  <w:r>
-                    <w:rPr>
-                      <w:sz w:val="20"/>
-                      <w:szCs w:val="20"/>
-                      <w:lang w:eastAsia="ja-JP"/>
-                    </w:rPr>
-                    <w:t>sin(</w:t>
-                  </w:r>
-                  <w:proofErr w:type="gramEnd"/>
-                  <w:r>
-                    <w:rPr>
-                      <w:sz w:val="20"/>
-                      <w:szCs w:val="20"/>
-                      <w:lang w:eastAsia="ja-JP"/>
-                    </w:rPr>
-                    <w:t>Theta_4));</w:t>
-                  </w:r>
-                </w:p>
-                <w:p>
-                  <w:pPr>
-                    <w:pStyle w:val="af"/>
-                    <w:rPr>
-                      <w:sz w:val="20"/>
-                      <w:szCs w:val="20"/>
-                      <w:lang w:eastAsia="ja-JP"/>
-                    </w:rPr>
-                  </w:pPr>
-                  <w:proofErr w:type="spellStart"/>
-                  <w:r>
-                    <w:rPr>
-                      <w:sz w:val="20"/>
-                      <w:szCs w:val="20"/>
-                      <w:lang w:eastAsia="ja-JP"/>
-                    </w:rPr>
-                    <w:t>x_position_neg</w:t>
-                  </w:r>
-                  <w:proofErr w:type="spellEnd"/>
-                  <w:r>
-                    <w:rPr>
-                      <w:sz w:val="20"/>
-                      <w:szCs w:val="20"/>
-                      <w:lang w:eastAsia="ja-JP"/>
-                    </w:rPr>
-                    <w:t xml:space="preserve"> = Length_3 + (Length_4 * </w:t>
-                  </w:r>
-                  <w:proofErr w:type="gramStart"/>
-                  <w:r>
-                    <w:rPr>
-                      <w:sz w:val="20"/>
-                      <w:szCs w:val="20"/>
-                      <w:lang w:eastAsia="ja-JP"/>
-                    </w:rPr>
-                    <w:t>sin(</w:t>
-                  </w:r>
-                  <w:proofErr w:type="gramEnd"/>
-                  <w:r>
-                    <w:rPr>
-                      <w:sz w:val="20"/>
-                      <w:szCs w:val="20"/>
-                      <w:lang w:eastAsia="ja-JP"/>
-                    </w:rPr>
-                    <w:t>Theta_4));</w:t>
-                  </w:r>
-                </w:p>
-                <w:p>
-                  <w:pPr>
-                    <w:pStyle w:val="af"/>
-                    <w:rPr>
-                      <w:sz w:val="20"/>
-                      <w:szCs w:val="20"/>
-                      <w:lang w:eastAsia="ja-JP"/>
-                    </w:rPr>
-                  </w:pPr>
-                  <w:proofErr w:type="spellStart"/>
-                  <w:r>
-                    <w:rPr>
-                      <w:sz w:val="20"/>
-                      <w:szCs w:val="20"/>
-                      <w:lang w:eastAsia="ja-JP"/>
-                    </w:rPr>
-                    <w:t>delta_z</w:t>
-                  </w:r>
-                  <w:proofErr w:type="spellEnd"/>
-                  <w:r>
-                    <w:rPr>
-                      <w:sz w:val="20"/>
-                      <w:szCs w:val="20"/>
-                      <w:lang w:eastAsia="ja-JP"/>
-                    </w:rPr>
-                    <w:t xml:space="preserve"> = Length_4 * (1 - </w:t>
-                  </w:r>
-                  <w:proofErr w:type="spellStart"/>
-                  <w:proofErr w:type="gramStart"/>
-                  <w:r>
-                    <w:rPr>
-                      <w:sz w:val="20"/>
-                      <w:szCs w:val="20"/>
-                      <w:lang w:eastAsia="ja-JP"/>
-                    </w:rPr>
-                    <w:t>cos</w:t>
-                  </w:r>
-                  <w:proofErr w:type="spellEnd"/>
-                  <w:r>
-                    <w:rPr>
-                      <w:sz w:val="20"/>
-                      <w:szCs w:val="20"/>
-                      <w:lang w:eastAsia="ja-JP"/>
-                    </w:rPr>
-                    <w:t>(</w:t>
-                  </w:r>
-                  <w:proofErr w:type="gramEnd"/>
-                  <w:r>
-                    <w:rPr>
-                      <w:sz w:val="20"/>
-                      <w:szCs w:val="20"/>
-                      <w:lang w:eastAsia="ja-JP"/>
-                    </w:rPr>
-                    <w:t>Theta_4));</w:t>
+                    <w:t>x_position = Length_3 - (Length_4 * sin(Theta_4));</w:t>
                   </w:r>
                 </w:p>
                 <w:p>
@@ -4763,81 +5032,7 @@
                       <w:szCs w:val="20"/>
                       <w:lang w:eastAsia="ja-JP"/>
                     </w:rPr>
-                    <w:t xml:space="preserve">Length_2_star = (Length_2 ^2 + </w:t>
-                  </w:r>
-                  <w:proofErr w:type="spellStart"/>
-                  <w:r>
-                    <w:rPr>
-                      <w:sz w:val="20"/>
-                      <w:szCs w:val="20"/>
-                      <w:lang w:eastAsia="ja-JP"/>
-                    </w:rPr>
-                    <w:t>delta_z</w:t>
-                  </w:r>
-                  <w:proofErr w:type="spellEnd"/>
-                  <w:r>
-                    <w:rPr>
-                      <w:sz w:val="20"/>
-                      <w:szCs w:val="20"/>
-                      <w:lang w:eastAsia="ja-JP"/>
-                    </w:rPr>
-                    <w:t xml:space="preserve"> ^2) ^.5;</w:t>
-                  </w:r>
-                </w:p>
-                <w:p>
-                  <w:pPr>
-                    <w:pStyle w:val="af"/>
-                    <w:rPr>
-                      <w:sz w:val="20"/>
-                      <w:szCs w:val="20"/>
-                      <w:lang w:eastAsia="ja-JP"/>
-                    </w:rPr>
-                  </w:pPr>
-                  <w:proofErr w:type="spellStart"/>
-                  <w:r>
-                    <w:rPr>
-                      <w:sz w:val="20"/>
-                      <w:szCs w:val="20"/>
-                      <w:lang w:eastAsia="ja-JP"/>
-                    </w:rPr>
-                    <w:t>Theta_star</w:t>
-                  </w:r>
-                  <w:proofErr w:type="spellEnd"/>
-                  <w:r>
-                    <w:rPr>
-                      <w:sz w:val="20"/>
-                      <w:szCs w:val="20"/>
-                      <w:lang w:eastAsia="ja-JP"/>
-                    </w:rPr>
-                    <w:t xml:space="preserve"> = </w:t>
-                  </w:r>
-                  <w:proofErr w:type="gramStart"/>
-                  <w:r>
-                    <w:rPr>
-                      <w:sz w:val="20"/>
-                      <w:szCs w:val="20"/>
-                      <w:lang w:eastAsia="ja-JP"/>
-                    </w:rPr>
-                    <w:t>tan(</w:t>
-                  </w:r>
-                  <w:proofErr w:type="spellStart"/>
-                  <w:proofErr w:type="gramEnd"/>
-                  <w:r>
-                    <w:rPr>
-                      <w:sz w:val="20"/>
-                      <w:szCs w:val="20"/>
-                      <w:lang w:eastAsia="ja-JP"/>
-                    </w:rPr>
-                    <w:t>delta_z</w:t>
-                  </w:r>
-                  <w:proofErr w:type="spellEnd"/>
-                  <w:r>
-                    <w:rPr>
-                      <w:sz w:val="20"/>
-                      <w:szCs w:val="20"/>
-                      <w:lang w:eastAsia="ja-JP"/>
-                    </w:rPr>
-                    <w:t xml:space="preserve"> / Length_2) ;</w:t>
+                    <w:t>x_position_neg = Length_3 + (Length_4 * sin(Theta_4));</w:t>
                   </w:r>
                 </w:p>
                 <w:p>
@@ -4855,91 +5050,7 @@
                       <w:szCs w:val="20"/>
                       <w:lang w:eastAsia="ja-JP"/>
                     </w:rPr>
-                    <w:t xml:space="preserve">Theta_12_star = Theta_12 + </w:t>
-                  </w:r>
-                  <w:proofErr w:type="spellStart"/>
-                  <w:r>
-                    <w:rPr>
-                      <w:sz w:val="20"/>
-                      <w:szCs w:val="20"/>
-                      <w:lang w:eastAsia="ja-JP"/>
-                    </w:rPr>
-                    <w:t>Theta_</w:t>
-                  </w:r>
-                  <w:proofErr w:type="gramStart"/>
-                  <w:r>
-                    <w:rPr>
-                      <w:sz w:val="20"/>
-                      <w:szCs w:val="20"/>
-                      <w:lang w:eastAsia="ja-JP"/>
-                    </w:rPr>
-                    <w:t>star</w:t>
-                  </w:r>
-                  <w:proofErr w:type="spellEnd"/>
-                  <w:r>
-                    <w:rPr>
-                      <w:sz w:val="20"/>
-                      <w:szCs w:val="20"/>
-                      <w:lang w:eastAsia="ja-JP"/>
-                    </w:rPr>
-                    <w:t xml:space="preserve"> ;</w:t>
-                  </w:r>
-                  <w:proofErr w:type="gramEnd"/>
-                </w:p>
-                <w:p>
-                  <w:pPr>
-                    <w:pStyle w:val="af"/>
-                    <w:rPr>
-                      <w:sz w:val="20"/>
-                      <w:szCs w:val="20"/>
-                      <w:lang w:eastAsia="ja-JP"/>
-                    </w:rPr>
-                  </w:pPr>
-                  <w:proofErr w:type="spellStart"/>
-                  <w:r>
-                    <w:rPr>
-                      <w:sz w:val="20"/>
-                      <w:szCs w:val="20"/>
-                      <w:lang w:eastAsia="ja-JP"/>
-                    </w:rPr>
-                    <w:t>y_position</w:t>
-                  </w:r>
-                  <w:proofErr w:type="spellEnd"/>
-                  <w:r>
-                    <w:rPr>
-                      <w:sz w:val="20"/>
-                      <w:szCs w:val="20"/>
-                      <w:lang w:eastAsia="ja-JP"/>
-                    </w:rPr>
-                    <w:t xml:space="preserve"> = Length_2_star * </w:t>
-                  </w:r>
-                  <w:proofErr w:type="spellStart"/>
-                  <w:proofErr w:type="gramStart"/>
-                  <w:r>
-                    <w:rPr>
-                      <w:sz w:val="20"/>
-                      <w:szCs w:val="20"/>
-                      <w:lang w:eastAsia="ja-JP"/>
-                    </w:rPr>
-                    <w:t>cos</w:t>
-                  </w:r>
-                  <w:proofErr w:type="spellEnd"/>
-                  <w:r>
-                    <w:rPr>
-                      <w:sz w:val="20"/>
-                      <w:szCs w:val="20"/>
-                      <w:lang w:eastAsia="ja-JP"/>
-                    </w:rPr>
-                    <w:t>(</w:t>
-                  </w:r>
-                  <w:proofErr w:type="gramEnd"/>
-                  <w:r>
-                    <w:rPr>
-                      <w:sz w:val="20"/>
-                      <w:szCs w:val="20"/>
-                      <w:lang w:eastAsia="ja-JP"/>
-                    </w:rPr>
-                    <w:t>Theta_1 + Theta_12_star) - Length_1 * sin(Theta_1) ;</w:t>
+                    <w:t>delta_z = Length_4 * (1 - cos(Theta_4));</w:t>
                   </w:r>
                 </w:p>
                 <w:p>
@@ -4951,59 +5062,85 @@
                       <w:lang w:eastAsia="ja-JP"/>
                     </w:rPr>
                   </w:pPr>
-                  <w:proofErr w:type="spellStart"/>
                   <w:r>
                     <w:rPr>
                       <w:sz w:val="20"/>
                       <w:szCs w:val="20"/>
                       <w:lang w:eastAsia="ja-JP"/>
                     </w:rPr>
-                    <w:t>z_position</w:t>
+                    <w:t>Length_2_star = (Length_2 ^2 + delta_z ^2) ^.5;</w:t>
                   </w:r>
-                  <w:proofErr w:type="spellEnd"/>
+                </w:p>
+                <w:p>
+                  <w:pPr>
+                    <w:pStyle w:val="af"/>
+                    <w:rPr>
+                      <w:sz w:val="20"/>
+                      <w:szCs w:val="20"/>
+                      <w:lang w:eastAsia="ja-JP"/>
+                    </w:rPr>
+                  </w:pPr>
                   <w:r>
                     <w:rPr>
                       <w:sz w:val="20"/>
                       <w:szCs w:val="20"/>
                       <w:lang w:eastAsia="ja-JP"/>
                     </w:rPr>
-                    <w:t xml:space="preserve"> = Length_2_star * </w:t>
+                    <w:t>Theta_star = tan(delta_z / Length_2) ;</w:t>
                   </w:r>
-                  <w:proofErr w:type="gramStart"/>
+                </w:p>
+                <w:p>
+                  <w:pPr>
+                    <w:pStyle w:val="af"/>
+                    <w:rPr>
+                      <w:sz w:val="20"/>
+                      <w:szCs w:val="20"/>
+                      <w:lang w:eastAsia="ja-JP"/>
+                    </w:rPr>
+                  </w:pPr>
                   <w:r>
                     <w:rPr>
                       <w:sz w:val="20"/>
                       <w:szCs w:val="20"/>
                       <w:lang w:eastAsia="ja-JP"/>
                     </w:rPr>
-                    <w:t>sin(</w:t>
+                    <w:t>Theta_12_star = Theta_12 + Theta_star ;</w:t>
                   </w:r>
-                  <w:proofErr w:type="gramEnd"/>
+                </w:p>
+                <w:p>
+                  <w:pPr>
+                    <w:pStyle w:val="af"/>
+                    <w:rPr>
+                      <w:sz w:val="20"/>
+                      <w:szCs w:val="20"/>
+                      <w:lang w:eastAsia="ja-JP"/>
+                    </w:rPr>
+                  </w:pPr>
                   <w:r>
                     <w:rPr>
                       <w:sz w:val="20"/>
                       <w:szCs w:val="20"/>
                       <w:lang w:eastAsia="ja-JP"/>
                     </w:rPr>
-                    <w:t xml:space="preserve">Theta_1 + Theta_12_star) + Length_1 * </w:t>
+                    <w:t>y_position = Length_2_star * cos(Theta_1 + Theta_12_star) - Length_1 * sin(Theta_1) ;</w:t>
                   </w:r>
-                  <w:proofErr w:type="spellStart"/>
+                </w:p>
+                <w:p>
+                  <w:pPr>
+                    <w:pStyle w:val="af"/>
+                    <w:rPr>
+                      <w:sz w:val="20"/>
+                      <w:szCs w:val="20"/>
+                      <w:lang w:eastAsia="ja-JP"/>
+                    </w:rPr>
+                  </w:pPr>
                   <w:r>
                     <w:rPr>
                       <w:sz w:val="20"/>
                       <w:szCs w:val="20"/>
                       <w:lang w:eastAsia="ja-JP"/>
                     </w:rPr>
-                    <w:t>cos</w:t>
-                  </w:r>
-                  <w:proofErr w:type="spellEnd"/>
-                  <w:r>
-                    <w:rPr>
-                      <w:sz w:val="20"/>
-                      <w:szCs w:val="20"/>
-                      <w:lang w:eastAsia="ja-JP"/>
-                    </w:rPr>
-                    <w:t>(Theta_1) ;</w:t>
+                    <w:t>z_position = Length_2_star * sin(Theta_1 + Theta_12_star) + Length_1 * cos(Theta_1) ;</w:t>
                   </w:r>
                 </w:p>
               </w:txbxContent>
@@ -5031,7 +5168,7 @@
           <w:lang w:eastAsia="ja-JP"/>
         </w:rPr>
         <w:pict>
-          <v:shape id="_x0000_s2471" type="#_x0000_t202" style="width:439.05pt;height:17pt;mso-left-percent:-10001;mso-top-percent:-10001;mso-position-horizontal:absolute;mso-position-horizontal-relative:char;mso-position-vertical:absolute;mso-position-vertical-relative:line;mso-left-percent:-10001;mso-top-percent:-10001" stroked="f">
+          <v:shape id="_x0000_s2496" type="#_x0000_t202" style="width:439.05pt;height:17pt;mso-left-percent:-10001;mso-top-percent:-10001;mso-position-horizontal:absolute;mso-position-horizontal-relative:char;mso-position-vertical:absolute;mso-position-vertical-relative:line;mso-left-percent:-10001;mso-top-percent:-10001" stroked="f">
             <v:textbox inset="0,0,0,0">
               <w:txbxContent>
                 <w:p>
@@ -5042,6 +5179,7 @@
                       <w:sz w:val="22"/>
                     </w:rPr>
                   </w:pPr>
+                  <w:bookmarkStart w:id="14" w:name="_Toc252464910"/>
                   <w:r>
                     <w:t xml:space="preserve">Figure </w:t>
                   </w:r>
@@ -5071,24 +5209,9 @@
                       <w:rFonts w:hint="eastAsia"/>
                       <w:lang w:eastAsia="ja-JP"/>
                     </w:rPr>
-                    <w:t xml:space="preserve"> from </w:t>
+                    <w:t xml:space="preserve"> from Matlab that calculates tool position</w:t>
                   </w:r>
-                  <w:proofErr w:type="spellStart"/>
-                  <w:r>
-                    <w:rPr>
-                      <w:rFonts w:hint="eastAsia"/>
-                      <w:lang w:eastAsia="ja-JP"/>
-                    </w:rPr>
-                    <w:t>Matlab</w:t>
-                  </w:r>
-                  <w:proofErr w:type="spellEnd"/>
-                  <w:r>
-                    <w:rPr>
-                      <w:rFonts w:hint="eastAsia"/>
-                      <w:lang w:eastAsia="ja-JP"/>
-                    </w:rPr>
-                    <w:t xml:space="preserve"> that calculates tool position</w:t>
-                  </w:r>
+                  <w:bookmarkEnd w:id="14"/>
                 </w:p>
               </w:txbxContent>
             </v:textbox>
@@ -5137,13 +5260,12 @@
             <v:path o:extrusionok="f" gradientshapeok="t" o:connecttype="rect"/>
             <o:lock v:ext="edit" aspectratio="t"/>
           </v:shapetype>
-          <v:shape id="_x0000_i1119" type="#_x0000_t75" style="width:403.5pt;height:138pt" o:ole="">
-            <v:imagedata r:id="rId14" o:title=""/>
+          <v:shape id="_x0000_i1027" type="#_x0000_t75" style="width:403.5pt;height:138pt" o:ole="">
+            <v:imagedata r:id="rId15" o:title=""/>
           </v:shape>
-          <o:OLEObject Type="Embed" ProgID="Excel.Sheet.12" ShapeID="_x0000_i1119" DrawAspect="Content" ObjectID="_1326205814" r:id="rId15"/>
+          <o:OLEObject Type="Embed" ProgID="Excel.Sheet.12" ShapeID="_x0000_i1027" DrawAspect="Content" ObjectID="_1326206813" r:id="rId16"/>
         </w:object>
       </w:r>
-      <w:proofErr w:type="gramStart"/>
       <w:r>
         <w:rPr>
           <w:rFonts w:hint="eastAsia"/>
@@ -5151,7 +5273,6 @@
         </w:rPr>
         <w:t>Lookup table?</w:t>
       </w:r>
-      <w:proofErr w:type="gramEnd"/>
     </w:p>
     <w:p>
       <w:pPr>
@@ -5192,7 +5313,7 @@
                     </pic:cNvPicPr>
                   </pic:nvPicPr>
                   <pic:blipFill>
-                    <a:blip r:embed="rId16" cstate="print"/>
+                    <a:blip r:embed="rId17" cstate="print"/>
                     <a:srcRect/>
                     <a:stretch>
                       <a:fillRect/>
@@ -5233,15 +5354,16 @@
           <w:lang w:eastAsia="ja-JP"/>
         </w:rPr>
       </w:pPr>
-      <w:bookmarkStart w:id="9" w:name="_Toc252463906"/>
+      <w:bookmarkStart w:id="15" w:name="_Toc252463906"/>
       <w:r>
         <w:rPr>
           <w:rFonts w:hint="eastAsia"/>
           <w:lang w:eastAsia="ja-JP"/>
         </w:rPr>
+        <w:lastRenderedPageBreak/>
         <w:t>Determining the PID Gains</w:t>
       </w:r>
-      <w:bookmarkEnd w:id="9"/>
+      <w:bookmarkEnd w:id="15"/>
     </w:p>
     <w:p>
       <w:pPr>
@@ -5257,7 +5379,7 @@
           <w:lang w:eastAsia="ja-JP"/>
         </w:rPr>
       </w:pPr>
-      <w:bookmarkStart w:id="10" w:name="_Toc252463907"/>
+      <w:bookmarkStart w:id="16" w:name="_Toc252463907"/>
       <w:r>
         <w:rPr>
           <w:rFonts w:hint="eastAsia"/>
@@ -5265,7 +5387,7 @@
         </w:rPr>
         <w:t>Determining the Accuracy</w:t>
       </w:r>
-      <w:bookmarkEnd w:id="10"/>
+      <w:bookmarkEnd w:id="16"/>
     </w:p>
     <w:p>
       <w:pPr>
@@ -5318,7 +5440,6 @@
                         <w:lang w:eastAsia="ja-JP"/>
                       </w:rPr>
                     </w:pPr>
-                    <w:proofErr w:type="gramStart"/>
                     <w:r>
                       <w:rPr>
                         <w:rFonts w:hint="eastAsia"/>
@@ -5326,7 +5447,6 @@
                       </w:rPr>
                       <w:t>encoder</w:t>
                     </w:r>
-                    <w:proofErr w:type="gramEnd"/>
                   </w:p>
                 </w:txbxContent>
               </v:textbox>
@@ -5440,7 +5560,6 @@
                       <w:lang w:eastAsia="ja-JP"/>
                     </w:rPr>
                   </w:pPr>
-                  <w:proofErr w:type="gramStart"/>
                   <w:r>
                     <w:rPr>
                       <w:rFonts w:hint="eastAsia"/>
@@ -5448,7 +5567,6 @@
                     </w:rPr>
                     <w:t>position</w:t>
                   </w:r>
-                  <w:proofErr w:type="gramEnd"/>
                 </w:p>
               </w:txbxContent>
             </v:textbox>
@@ -5528,7 +5646,6 @@
                       <w:lang w:eastAsia="ja-JP"/>
                     </w:rPr>
                   </w:pPr>
-                  <w:proofErr w:type="gramStart"/>
                   <w:r>
                     <w:rPr>
                       <w:rFonts w:hint="eastAsia"/>
@@ -5536,7 +5653,6 @@
                     </w:rPr>
                     <w:t>blocker</w:t>
                   </w:r>
-                  <w:proofErr w:type="gramEnd"/>
                 </w:p>
               </w:txbxContent>
             </v:textbox>
@@ -5723,7 +5839,6 @@
                         <w:lang w:eastAsia="ja-JP"/>
                       </w:rPr>
                     </w:pPr>
-                    <w:proofErr w:type="gramStart"/>
                     <w:r>
                       <w:rPr>
                         <w:rFonts w:hint="eastAsia"/>
@@ -5731,7 +5846,6 @@
                       </w:rPr>
                       <w:t>motor</w:t>
                     </w:r>
-                    <w:proofErr w:type="gramEnd"/>
                   </w:p>
                 </w:txbxContent>
               </v:textbox>
@@ -5799,71 +5913,68 @@
     <w:p>
       <w:pPr>
         <w:rPr>
+          <w:lang w:eastAsia="ja-JP"/>
+        </w:rPr>
+      </w:pPr>
+    </w:p>
+    <w:p>
+      <w:pPr>
+        <w:pStyle w:val="1"/>
+        <w:rPr>
+          <w:lang w:eastAsia="ja-JP"/>
+        </w:rPr>
+      </w:pPr>
+      <w:bookmarkStart w:id="17" w:name="_Toc252463908"/>
+      <w:r>
+        <w:rPr>
           <w:rFonts w:hint="eastAsia"/>
           <w:lang w:eastAsia="ja-JP"/>
         </w:rPr>
-      </w:pPr>
+        <w:t>Conclusion</w:t>
+      </w:r>
+      <w:bookmarkEnd w:id="17"/>
+    </w:p>
+    <w:p>
+      <w:pPr>
+        <w:rPr>
+          <w:lang w:eastAsia="ja-JP"/>
+        </w:rPr>
+      </w:pPr>
+    </w:p>
+    <w:p>
+      <w:pPr>
+        <w:rPr>
+          <w:lang w:eastAsia="ja-JP"/>
+        </w:rPr>
+      </w:pPr>
+      <w:r>
+        <w:rPr>
+          <w:lang w:eastAsia="ja-JP"/>
+        </w:rPr>
+        <w:br w:type="page"/>
+      </w:r>
     </w:p>
     <w:p>
       <w:pPr>
         <w:pStyle w:val="1"/>
         <w:rPr>
+          <w:lang w:eastAsia="ja-JP"/>
+        </w:rPr>
+      </w:pPr>
+      <w:bookmarkStart w:id="18" w:name="_Toc252463909"/>
+      <w:r>
+        <w:rPr>
           <w:rFonts w:hint="eastAsia"/>
           <w:lang w:eastAsia="ja-JP"/>
         </w:rPr>
-      </w:pPr>
-      <w:bookmarkStart w:id="11" w:name="_Toc252463908"/>
-      <w:r>
-        <w:rPr>
-          <w:rFonts w:hint="eastAsia"/>
-          <w:lang w:eastAsia="ja-JP"/>
-        </w:rPr>
-        <w:t>Conclusion</w:t>
-      </w:r>
-      <w:bookmarkEnd w:id="11"/>
-    </w:p>
-    <w:p>
-      <w:pPr>
-        <w:rPr>
-          <w:lang w:eastAsia="ja-JP"/>
-        </w:rPr>
-      </w:pPr>
-    </w:p>
-    <w:p>
-      <w:pPr>
-        <w:rPr>
-          <w:lang w:eastAsia="ja-JP"/>
-        </w:rPr>
-      </w:pPr>
-      <w:r>
-        <w:rPr>
-          <w:lang w:eastAsia="ja-JP"/>
-        </w:rPr>
-        <w:br w:type="page"/>
-      </w:r>
-    </w:p>
-    <w:p>
-      <w:pPr>
-        <w:pStyle w:val="1"/>
-        <w:rPr>
-          <w:rFonts w:hint="eastAsia"/>
-          <w:lang w:eastAsia="ja-JP"/>
-        </w:rPr>
-      </w:pPr>
-      <w:bookmarkStart w:id="12" w:name="_Toc252463909"/>
-      <w:r>
-        <w:rPr>
-          <w:rFonts w:hint="eastAsia"/>
-          <w:lang w:eastAsia="ja-JP"/>
-        </w:rPr>
+        <w:lastRenderedPageBreak/>
         <w:t>Appendix</w:t>
       </w:r>
-      <w:bookmarkEnd w:id="12"/>
-    </w:p>
-    <w:p>
-      <w:pPr>
-        <w:rPr>
-          <w:rFonts w:hint="eastAsia"/>
+      <w:bookmarkEnd w:id="18"/>
+    </w:p>
+    <w:p>
+      <w:pPr>
+        <w:rPr>
           <w:lang w:eastAsia="ja-JP"/>
         </w:rPr>
       </w:pPr>
@@ -5872,15 +5983,15 @@
           <w:lang w:eastAsia="ja-JP"/>
         </w:rPr>
         <w:object w:dxaOrig="7664" w:dyaOrig="2958">
-          <v:shape id="_x0000_i1114" type="#_x0000_t75" style="width:383.25pt;height:147.75pt" o:ole="">
-            <v:imagedata r:id="rId17" o:title=""/>
+          <v:shape id="_x0000_i1028" type="#_x0000_t75" style="width:383.25pt;height:147.75pt" o:ole="">
+            <v:imagedata r:id="rId18" o:title=""/>
           </v:shape>
-          <o:OLEObject Type="Embed" ProgID="Excel.Sheet.12" ShapeID="_x0000_i1114" DrawAspect="Content" ObjectID="_1326205815" r:id="rId18"/>
+          <o:OLEObject Type="Embed" ProgID="Excel.Sheet.12" ShapeID="_x0000_i1028" DrawAspect="Content" ObjectID="_1326206814" r:id="rId19"/>
         </w:object>
       </w:r>
     </w:p>
     <w:sectPr>
-      <w:footerReference w:type="default" r:id="rId19"/>
+      <w:footerReference w:type="default" r:id="rId20"/>
       <w:pgSz w:w="11906" w:h="16838"/>
       <w:pgMar w:top="1560" w:right="1558" w:bottom="1701" w:left="1560" w:header="851" w:footer="992" w:gutter="0"/>
       <w:cols w:space="425"/>
@@ -5981,7 +6092,7 @@
                 <w:noProof/>
                 <w:lang w:val="ja-JP"/>
               </w:rPr>
-              <w:t>13</w:t>
+              <w:t>4</w:t>
             </w:r>
           </w:fldSimple>
         </w:p>
@@ -6565,6 +6676,7 @@
   <w:style w:type="character" w:default="1" w:styleId="a0">
     <w:name w:val="Default Paragraph Font"/>
     <w:uiPriority w:val="1"/>
+    <w:semiHidden/>
     <w:unhideWhenUsed/>
   </w:style>
   <w:style w:type="table" w:default="1" w:styleId="a1">
@@ -7096,8 +7208,8 @@
     <w:uiPriority w:val="1"/>
     <w:rsid w:val="00AB7E4B"/>
   </w:style>
-  <w:style w:type="table" w:customStyle="1" w:styleId="12">
-    <w:name w:val="Light Shading Accent 1"/>
+  <w:style w:type="table" w:customStyle="1" w:styleId="110">
+    <w:name w:val="表 (青)  11"/>
     <w:basedOn w:val="a1"/>
     <w:uiPriority w:val="60"/>
     <w:rsid w:val="00CD5CFF"/>
@@ -7211,6 +7323,17 @@
       <w:ind w:leftChars="100" w:left="220"/>
     </w:pPr>
   </w:style>
+  <w:style w:type="paragraph" w:styleId="afa">
+    <w:name w:val="table of figures"/>
+    <w:basedOn w:val="a"/>
+    <w:next w:val="a"/>
+    <w:uiPriority w:val="99"/>
+    <w:unhideWhenUsed/>
+    <w:rsid w:val="0004056D"/>
+    <w:pPr>
+      <w:ind w:leftChars="200" w:hangingChars="200" w:hanging="200"/>
+    </w:pPr>
+  </w:style>
 </w:styles>
 </file>
 
@@ -7235,7 +7358,6 @@
           </a:p>
         </c:rich>
       </c:tx>
-      <c:layout/>
       <c:overlay val="1"/>
     </c:title>
     <c:plotArea>
@@ -7246,7 +7368,7 @@
           <c:yMode val="edge"/>
           <c:x val="0.17563972487628771"/>
           <c:y val="0.11948340280994288"/>
-          <c:w val="0.71157545931758692"/>
+          <c:w val="0.71157545931758703"/>
           <c:h val="0.70802902578354265"/>
         </c:manualLayout>
       </c:layout>
@@ -7501,7 +7623,7 @@
                   <c:v>13.00000000000002</c:v>
                 </c:pt>
                 <c:pt idx="78">
-                  <c:v>11.999999999999998</c:v>
+                  <c:v>12.000000000000002</c:v>
                 </c:pt>
                 <c:pt idx="79">
                   <c:v>11.000000000000002</c:v>
@@ -7510,7 +7632,7 @@
                   <c:v>10.000000000000052</c:v>
                 </c:pt>
                 <c:pt idx="81">
-                  <c:v>8.9999999999999556</c:v>
+                  <c:v>8.9999999999999574</c:v>
                 </c:pt>
                 <c:pt idx="82">
                   <c:v>7.9999999999999734</c:v>
@@ -7546,10 +7668,10 @@
                 <c:formatCode>General</c:formatCode>
                 <c:ptCount val="90"/>
                 <c:pt idx="0">
-                  <c:v>9.0140297569902276E-17</c:v>
+                  <c:v>9.014029756990235E-17</c:v>
                 </c:pt>
                 <c:pt idx="1">
-                  <c:v>2.5681216072462577E-2</c:v>
+                  <c:v>2.5681216072462591E-2</c:v>
                 </c:pt>
                 <c:pt idx="2">
                   <c:v>5.1354609397730414E-2</c:v>
@@ -7570,7 +7692,7 @@
                   <c:v>0.17933073882067471</c:v>
                 </c:pt>
                 <c:pt idx="8">
-                  <c:v>0.20479321806273695</c:v>
+                  <c:v>0.20479321806273698</c:v>
                 </c:pt>
                 <c:pt idx="9">
                   <c:v>0.23019331530669984</c:v>
@@ -7579,7 +7701,7 @@
                   <c:v>0.25552329343688812</c:v>
                 </c:pt>
                 <c:pt idx="11">
-                  <c:v>0.28077543669658539</c:v>
+                  <c:v>0.28077543669658533</c:v>
                 </c:pt>
                 <c:pt idx="12">
                   <c:v>0.30594205303833244</c:v>
@@ -7588,16 +7710,16 @@
                   <c:v>0.3310154764669973</c:v>
                 </c:pt>
                 <c:pt idx="14">
-                  <c:v>0.35598806937491267</c:v>
+                  <c:v>0.35598806937491284</c:v>
                 </c:pt>
                 <c:pt idx="15">
-                  <c:v>0.38085222486835985</c:v>
+                  <c:v>0.3808522248683599</c:v>
                 </c:pt>
                 <c:pt idx="16">
-                  <c:v>0.40560036908471492</c:v>
+                  <c:v>0.40560036908471497</c:v>
                 </c:pt>
                 <c:pt idx="17">
-                  <c:v>0.43022496349950823</c:v>
+                  <c:v>0.43022496349950839</c:v>
                 </c:pt>
                 <c:pt idx="18">
                   <c:v>0.45471850722273532</c:v>
@@ -7606,7 +7728,7 @@
                   <c:v>0.47907353928370638</c:v>
                 </c:pt>
                 <c:pt idx="20">
-                  <c:v>0.50328264090372088</c:v>
+                  <c:v>0.50328264090372077</c:v>
                 </c:pt>
                 <c:pt idx="21">
                   <c:v>0.52733843775590916</c:v>
@@ -7618,7 +7740,7 @@
                   <c:v>0.57496085557196652</c:v>
                 </c:pt>
                 <c:pt idx="24">
-                  <c:v>0.598512970286039</c:v>
+                  <c:v>0.59851297028603878</c:v>
                 </c:pt>
                 <c:pt idx="25">
                   <c:v>0.62188277215143961</c:v>
@@ -7627,25 +7749,25 @@
                   <c:v>0.64506314250012864</c:v>
                 </c:pt>
                 <c:pt idx="27">
-                  <c:v>0.66804702036674413</c:v>
+                  <c:v>0.66804702036674424</c:v>
                 </c:pt>
                 <c:pt idx="28">
-                  <c:v>0.69082740463943981</c:v>
+                  <c:v>0.69082740463943992</c:v>
                 </c:pt>
                 <c:pt idx="29">
-                  <c:v>0.71339735619248612</c:v>
+                  <c:v>0.71339735619248623</c:v>
                 </c:pt>
                 <c:pt idx="30">
-                  <c:v>0.73575000000000168</c:v>
+                  <c:v>0.73575000000000179</c:v>
                 </c:pt>
                 <c:pt idx="31">
-                  <c:v>0.75787852723014604</c:v>
+                  <c:v>0.75787852723014615</c:v>
                 </c:pt>
                 <c:pt idx="32">
-                  <c:v>0.77977619731916215</c:v>
+                  <c:v>0.77977619731916226</c:v>
                 </c:pt>
                 <c:pt idx="33">
-                  <c:v>0.80143634002461139</c:v>
+                  <c:v>0.80143634002461128</c:v>
                 </c:pt>
                 <c:pt idx="34">
                   <c:v>0.82285235745720398</c:v>
@@ -7654,7 +7776,7 @@
                   <c:v>0.84401772609056469</c:v>
                 </c:pt>
                 <c:pt idx="36">
-                  <c:v>0.86492599874837572</c:v>
+                  <c:v>0.86492599874837583</c:v>
                 </c:pt>
                 <c:pt idx="37">
                   <c:v>0.88557080656823961</c:v>
@@ -7663,7 +7785,7 @@
                   <c:v>0.90594586094170615</c:v>
                 </c:pt>
                 <c:pt idx="39">
-                  <c:v>0.92604495542983711</c:v>
+                  <c:v>0.92604495542983722</c:v>
                 </c:pt>
                 <c:pt idx="40">
                   <c:v>0.94586196765374364</c:v>
@@ -7678,31 +7800,31 @@
                   <c:v>1.0035605868319666</c:v>
                 </c:pt>
                 <c:pt idx="44">
-                  <c:v>1.0221897921304133</c:v>
+                  <c:v>1.0221897921304131</c:v>
                 </c:pt>
                 <c:pt idx="45">
-                  <c:v>1.0405076285160069</c:v>
+                  <c:v>1.0405076285160071</c:v>
                 </c:pt>
                 <c:pt idx="46">
                   <c:v>1.0585085161983261</c:v>
                 </c:pt>
                 <c:pt idx="47">
-                  <c:v>1.0761869719326118</c:v>
+                  <c:v>1.0761869719326123</c:v>
                 </c:pt>
                 <c:pt idx="48">
-                  <c:v>1.0935376106899837</c:v>
+                  <c:v>1.0935376106899835</c:v>
                 </c:pt>
                 <c:pt idx="49">
                   <c:v>1.1105551472978101</c:v>
                 </c:pt>
                 <c:pt idx="50">
-                  <c:v>1.1272343980495734</c:v>
+                  <c:v>1.1272343980495731</c:v>
                 </c:pt>
                 <c:pt idx="51">
                   <c:v>1.1435702822839318</c:v>
                 </c:pt>
                 <c:pt idx="52">
-                  <c:v>1.1595578239322946</c:v>
+                  <c:v>1.159557823932295</c:v>
                 </c:pt>
                 <c:pt idx="53">
                   <c:v>1.1751921530345917</c:v>
@@ -7714,19 +7836,19 @@
                   <c:v>1.205382233171252</c:v>
                 </c:pt>
                 <c:pt idx="56">
-                  <c:v>1.2199287880147414</c:v>
+                  <c:v>1.2199287880147411</c:v>
                 </c:pt>
                 <c:pt idx="57">
                   <c:v>1.2341037407316917</c:v>
                 </c:pt>
                 <c:pt idx="58">
-                  <c:v>1.247902773494179</c:v>
+                  <c:v>1.2479027734941788</c:v>
                 </c:pt>
                 <c:pt idx="59">
-                  <c:v>1.2613216829831548</c:v>
+                  <c:v>1.2613216829831544</c:v>
                 </c:pt>
                 <c:pt idx="60">
-                  <c:v>1.2743563816688033</c:v>
+                  <c:v>1.2743563816688035</c:v>
                 </c:pt>
                 <c:pt idx="61">
                   <c:v>1.287002899055621</c:v>
@@ -7741,19 +7863,19 @@
                   <c:v>1.3225754391292261</c:v>
                 </c:pt>
                 <c:pt idx="65">
-                  <c:v>1.3336319086244288</c:v>
+                  <c:v>1.3336319086244286</c:v>
                 </c:pt>
                 <c:pt idx="66">
-                  <c:v>1.3442821409210906</c:v>
+                  <c:v>1.344282140921091</c:v>
                 </c:pt>
                 <c:pt idx="67">
                   <c:v>1.3545228918552661</c:v>
                 </c:pt>
                 <c:pt idx="68">
-                  <c:v>1.3643510419950298</c:v>
+                  <c:v>1.3643510419950302</c:v>
                 </c:pt>
                 <c:pt idx="69">
-                  <c:v>1.3737635975906308</c:v>
+                  <c:v>1.3737635975906306</c:v>
                 </c:pt>
                 <c:pt idx="70">
                   <c:v>1.3827576914864645</c:v>
@@ -7765,13 +7887,13 @@
                   <c:v>1.3994796637283184</c:v>
                 </c:pt>
                 <c:pt idx="73">
-                  <c:v>1.4072024483996051</c:v>
+                  <c:v>1.4072024483996048</c:v>
                 </c:pt>
                 <c:pt idx="74">
                   <c:v>1.4144965855732359</c:v>
                 </c:pt>
                 <c:pt idx="75">
-                  <c:v>1.4213598533843621</c:v>
+                  <c:v>1.4213598533843617</c:v>
                 </c:pt>
                 <c:pt idx="76">
                   <c:v>1.4277901612151278</c:v>
@@ -7786,7 +7908,7 @@
                   <c:v>1.4444644004432377</c:v>
                 </c:pt>
                 <c:pt idx="80">
-                  <c:v>1.4491446085574604</c:v>
+                  <c:v>1.44914460855746</c:v>
                 </c:pt>
                 <c:pt idx="81">
                   <c:v>1.4533833931857456</c:v>
@@ -7801,7 +7923,7 @@
                   <c:v>1.4634389690344138</c:v>
                 </c:pt>
                 <c:pt idx="85">
-                  <c:v>1.4659004982420016</c:v>
+                  <c:v>1.4659004982420014</c:v>
                 </c:pt>
                 <c:pt idx="86">
                   <c:v>1.4679154999573314</c:v>
@@ -7819,11 +7941,11 @@
             </c:numRef>
           </c:yVal>
         </c:ser>
-        <c:axId val="92916736"/>
-        <c:axId val="97412224"/>
+        <c:axId val="93319936"/>
+        <c:axId val="97404800"/>
       </c:scatterChart>
       <c:valAx>
-        <c:axId val="92916736"/>
+        <c:axId val="93319936"/>
         <c:scaling>
           <c:orientation val="minMax"/>
         </c:scaling>
@@ -7860,16 +7982,15 @@
               </a:p>
             </c:rich>
           </c:tx>
-          <c:layout/>
         </c:title>
         <c:numFmt formatCode="General" sourceLinked="1"/>
         <c:tickLblPos val="nextTo"/>
-        <c:crossAx val="97412224"/>
+        <c:crossAx val="97404800"/>
         <c:crosses val="autoZero"/>
         <c:crossBetween val="midCat"/>
       </c:valAx>
       <c:valAx>
-        <c:axId val="97412224"/>
+        <c:axId val="97404800"/>
         <c:scaling>
           <c:orientation val="minMax"/>
         </c:scaling>
@@ -7891,11 +8012,10 @@
               </a:p>
             </c:rich>
           </c:tx>
-          <c:layout/>
         </c:title>
         <c:numFmt formatCode="General" sourceLinked="1"/>
         <c:tickLblPos val="nextTo"/>
-        <c:crossAx val="92916736"/>
+        <c:crossAx val="93319936"/>
         <c:crosses val="autoZero"/>
         <c:crossBetween val="midCat"/>
       </c:valAx>
@@ -7927,7 +8047,6 @@
           </a:p>
         </c:rich>
       </c:tx>
-      <c:layout/>
       <c:overlay val="1"/>
     </c:title>
     <c:plotArea>
@@ -7938,7 +8057,7 @@
           <c:yMode val="edge"/>
           <c:x val="0.17563972487628771"/>
           <c:y val="0.11948340280994288"/>
-          <c:w val="0.71157545931758714"/>
+          <c:w val="0.71157545931758726"/>
           <c:h val="0.70802902578354265"/>
         </c:manualLayout>
       </c:layout>
@@ -8202,7 +8321,7 @@
                   <c:v>10.000000000000052</c:v>
                 </c:pt>
                 <c:pt idx="81">
-                  <c:v>8.9999999999999591</c:v>
+                  <c:v>8.9999999999999609</c:v>
                 </c:pt>
                 <c:pt idx="82">
                   <c:v>7.9999999999999734</c:v>
@@ -8238,10 +8357,10 @@
                 <c:formatCode>General</c:formatCode>
                 <c:ptCount val="90"/>
                 <c:pt idx="0">
-                  <c:v>9.0140297569902436E-17</c:v>
+                  <c:v>9.0140297569902522E-17</c:v>
                 </c:pt>
                 <c:pt idx="1">
-                  <c:v>2.5681216072462598E-2</c:v>
+                  <c:v>2.5681216072462609E-2</c:v>
                 </c:pt>
                 <c:pt idx="2">
                   <c:v>5.1354609397730414E-2</c:v>
@@ -8262,7 +8381,7 @@
                   <c:v>0.17933073882067471</c:v>
                 </c:pt>
                 <c:pt idx="8">
-                  <c:v>0.20479321806273701</c:v>
+                  <c:v>0.20479321806273704</c:v>
                 </c:pt>
                 <c:pt idx="9">
                   <c:v>0.23019331530669984</c:v>
@@ -8271,7 +8390,7 @@
                   <c:v>0.25552329343688812</c:v>
                 </c:pt>
                 <c:pt idx="11">
-                  <c:v>0.28077543669658528</c:v>
+                  <c:v>0.28077543669658522</c:v>
                 </c:pt>
                 <c:pt idx="12">
                   <c:v>0.30594205303833244</c:v>
@@ -8280,16 +8399,16 @@
                   <c:v>0.3310154764669973</c:v>
                 </c:pt>
                 <c:pt idx="14">
-                  <c:v>0.35598806937491301</c:v>
+                  <c:v>0.35598806937491317</c:v>
                 </c:pt>
                 <c:pt idx="15">
-                  <c:v>0.38085222486835996</c:v>
+                  <c:v>0.38085222486836001</c:v>
                 </c:pt>
                 <c:pt idx="16">
-                  <c:v>0.40560036908471503</c:v>
+                  <c:v>0.40560036908471514</c:v>
                 </c:pt>
                 <c:pt idx="17">
-                  <c:v>0.43022496349950851</c:v>
+                  <c:v>0.43022496349950862</c:v>
                 </c:pt>
                 <c:pt idx="18">
                   <c:v>0.45471850722273532</c:v>
@@ -8298,7 +8417,7 @@
                   <c:v>0.47907353928370638</c:v>
                 </c:pt>
                 <c:pt idx="20">
-                  <c:v>0.50328264090372066</c:v>
+                  <c:v>0.50328264090372055</c:v>
                 </c:pt>
                 <c:pt idx="21">
                   <c:v>0.52733843775590916</c:v>
@@ -8310,7 +8429,7 @@
                   <c:v>0.57496085557196652</c:v>
                 </c:pt>
                 <c:pt idx="24">
-                  <c:v>0.59851297028603856</c:v>
+                  <c:v>0.59851297028603845</c:v>
                 </c:pt>
                 <c:pt idx="25">
                   <c:v>0.62188277215143961</c:v>
@@ -8319,25 +8438,25 @@
                   <c:v>0.64506314250012864</c:v>
                 </c:pt>
                 <c:pt idx="27">
-                  <c:v>0.66804702036674435</c:v>
+                  <c:v>0.66804702036674446</c:v>
                 </c:pt>
                 <c:pt idx="28">
-                  <c:v>0.69082740463944003</c:v>
+                  <c:v>0.69082740463944015</c:v>
                 </c:pt>
                 <c:pt idx="29">
-                  <c:v>0.71339735619248634</c:v>
+                  <c:v>0.71339735619248645</c:v>
                 </c:pt>
                 <c:pt idx="30">
-                  <c:v>0.7357500000000019</c:v>
+                  <c:v>0.73575000000000201</c:v>
                 </c:pt>
                 <c:pt idx="31">
-                  <c:v>0.75787852723014626</c:v>
+                  <c:v>0.75787852723014648</c:v>
                 </c:pt>
                 <c:pt idx="32">
-                  <c:v>0.77977619731916248</c:v>
+                  <c:v>0.7797761973191627</c:v>
                 </c:pt>
                 <c:pt idx="33">
-                  <c:v>0.80143634002461117</c:v>
+                  <c:v>0.80143634002461106</c:v>
                 </c:pt>
                 <c:pt idx="34">
                   <c:v>0.82285235745720398</c:v>
@@ -8346,7 +8465,7 @@
                   <c:v>0.84401772609056469</c:v>
                 </c:pt>
                 <c:pt idx="36">
-                  <c:v>0.86492599874837595</c:v>
+                  <c:v>0.86492599874837606</c:v>
                 </c:pt>
                 <c:pt idx="37">
                   <c:v>0.88557080656823961</c:v>
@@ -8355,7 +8474,7 @@
                   <c:v>0.90594586094170615</c:v>
                 </c:pt>
                 <c:pt idx="39">
-                  <c:v>0.92604495542983734</c:v>
+                  <c:v>0.92604495542983745</c:v>
                 </c:pt>
                 <c:pt idx="40">
                   <c:v>0.94586196765374364</c:v>
@@ -8370,31 +8489,31 @@
                   <c:v>1.0035605868319666</c:v>
                 </c:pt>
                 <c:pt idx="44">
-                  <c:v>1.0221897921304128</c:v>
+                  <c:v>1.0221897921304126</c:v>
                 </c:pt>
                 <c:pt idx="45">
-                  <c:v>1.0405076285160073</c:v>
+                  <c:v>1.0405076285160075</c:v>
                 </c:pt>
                 <c:pt idx="46">
                   <c:v>1.0585085161983261</c:v>
                 </c:pt>
                 <c:pt idx="47">
-                  <c:v>1.0761869719326125</c:v>
+                  <c:v>1.0761869719326127</c:v>
                 </c:pt>
                 <c:pt idx="48">
-                  <c:v>1.0935376106899832</c:v>
+                  <c:v>1.093537610689983</c:v>
                 </c:pt>
                 <c:pt idx="49">
                   <c:v>1.1105551472978101</c:v>
                 </c:pt>
                 <c:pt idx="50">
-                  <c:v>1.1272343980495727</c:v>
+                  <c:v>1.1272343980495723</c:v>
                 </c:pt>
                 <c:pt idx="51">
                   <c:v>1.1435702822839318</c:v>
                 </c:pt>
                 <c:pt idx="52">
-                  <c:v>1.1595578239322955</c:v>
+                  <c:v>1.1595578239322959</c:v>
                 </c:pt>
                 <c:pt idx="53">
                   <c:v>1.1751921530345917</c:v>
@@ -8406,19 +8525,19 @@
                   <c:v>1.205382233171252</c:v>
                 </c:pt>
                 <c:pt idx="56">
-                  <c:v>1.2199287880147407</c:v>
+                  <c:v>1.2199287880147403</c:v>
                 </c:pt>
                 <c:pt idx="57">
                   <c:v>1.2341037407316917</c:v>
                 </c:pt>
                 <c:pt idx="58">
-                  <c:v>1.2479027734941786</c:v>
+                  <c:v>1.2479027734941783</c:v>
                 </c:pt>
                 <c:pt idx="59">
-                  <c:v>1.2613216829831539</c:v>
+                  <c:v>1.2613216829831535</c:v>
                 </c:pt>
                 <c:pt idx="60">
-                  <c:v>1.2743563816688037</c:v>
+                  <c:v>1.2743563816688039</c:v>
                 </c:pt>
                 <c:pt idx="61">
                   <c:v>1.287002899055621</c:v>
@@ -8433,19 +8552,19 @@
                   <c:v>1.3225754391292261</c:v>
                 </c:pt>
                 <c:pt idx="65">
-                  <c:v>1.3336319086244284</c:v>
+                  <c:v>1.3336319086244282</c:v>
                 </c:pt>
                 <c:pt idx="66">
-                  <c:v>1.3442821409210914</c:v>
+                  <c:v>1.3442821409210919</c:v>
                 </c:pt>
                 <c:pt idx="67">
                   <c:v>1.3545228918552661</c:v>
                 </c:pt>
                 <c:pt idx="68">
-                  <c:v>1.3643510419950304</c:v>
+                  <c:v>1.3643510419950307</c:v>
                 </c:pt>
                 <c:pt idx="69">
-                  <c:v>1.3737635975906304</c:v>
+                  <c:v>1.3737635975906302</c:v>
                 </c:pt>
                 <c:pt idx="70">
                   <c:v>1.3827576914864645</c:v>
@@ -8457,13 +8576,13 @@
                   <c:v>1.3994796637283184</c:v>
                 </c:pt>
                 <c:pt idx="73">
-                  <c:v>1.4072024483996046</c:v>
+                  <c:v>1.4072024483996044</c:v>
                 </c:pt>
                 <c:pt idx="74">
                   <c:v>1.4144965855732359</c:v>
                 </c:pt>
                 <c:pt idx="75">
-                  <c:v>1.4213598533843614</c:v>
+                  <c:v>1.4213598533843612</c:v>
                 </c:pt>
                 <c:pt idx="76">
                   <c:v>1.4277901612151278</c:v>
@@ -8478,7 +8597,7 @@
                   <c:v>1.4444644004432377</c:v>
                 </c:pt>
                 <c:pt idx="80">
-                  <c:v>1.4491446085574595</c:v>
+                  <c:v>1.4491446085574591</c:v>
                 </c:pt>
                 <c:pt idx="81">
                   <c:v>1.4533833931857456</c:v>
@@ -8493,7 +8612,7 @@
                   <c:v>1.4634389690344138</c:v>
                 </c:pt>
                 <c:pt idx="85">
-                  <c:v>1.4659004982420012</c:v>
+                  <c:v>1.465900498242001</c:v>
                 </c:pt>
                 <c:pt idx="86">
                   <c:v>1.4679154999573314</c:v>
@@ -8511,11 +8630,11 @@
             </c:numRef>
           </c:yVal>
         </c:ser>
-        <c:axId val="256726912"/>
-        <c:axId val="256763008"/>
+        <c:axId val="139895552"/>
+        <c:axId val="140183808"/>
       </c:scatterChart>
       <c:valAx>
-        <c:axId val="256726912"/>
+        <c:axId val="139895552"/>
         <c:scaling>
           <c:orientation val="minMax"/>
         </c:scaling>
@@ -8536,16 +8655,15 @@
               </a:p>
             </c:rich>
           </c:tx>
-          <c:layout/>
         </c:title>
         <c:numFmt formatCode="General" sourceLinked="1"/>
         <c:tickLblPos val="nextTo"/>
-        <c:crossAx val="256763008"/>
+        <c:crossAx val="140183808"/>
         <c:crosses val="autoZero"/>
         <c:crossBetween val="midCat"/>
       </c:valAx>
       <c:valAx>
-        <c:axId val="256763008"/>
+        <c:axId val="140183808"/>
         <c:scaling>
           <c:orientation val="minMax"/>
         </c:scaling>
@@ -8567,11 +8685,10 @@
               </a:p>
             </c:rich>
           </c:tx>
-          <c:layout/>
         </c:title>
         <c:numFmt formatCode="General" sourceLinked="1"/>
         <c:tickLblPos val="nextTo"/>
-        <c:crossAx val="256726912"/>
+        <c:crossAx val="139895552"/>
         <c:crosses val="autoZero"/>
         <c:crossBetween val="midCat"/>
       </c:valAx>
@@ -8870,7 +8987,7 @@
 </file>
 
 <file path=customXml/itemProps1.xml><?xml version="1.0" encoding="utf-8"?>
-<ds:datastoreItem xmlns:ds="http://schemas.openxmlformats.org/officeDocument/2006/customXml" ds:itemID="{5B950692-59EE-4076-9809-F9B318324B92}">
+<ds:datastoreItem xmlns:ds="http://schemas.openxmlformats.org/officeDocument/2006/customXml" ds:itemID="{68CF2E45-CA8C-4B6A-8D9A-B16A0FF95763}">
   <ds:schemaRefs>
     <ds:schemaRef ds:uri="http://schemas.openxmlformats.org/officeDocument/2006/bibliography"/>
   </ds:schemaRefs>

</xml_diff>